<commit_message>
Added Registrering and Omregistrering to documentation.
</commit_message>
<xml_diff>
--- a/INT0009.Sesam.Events/Src/Files/INT0009.Sesam.Events.docx
+++ b/INT0009.Sesam.Events/Src/Files/INT0009.Sesam.Events.docx
@@ -1,607 +1,1667 @@
 
 <file path=word/document.xml><?xml version="1.0" encoding="utf-8"?>
-<w:document xmlns:wpc="http://schemas.microsoft.com/office/word/2010/wordprocessingCanvas" xmlns:cx="http://schemas.microsoft.com/office/drawing/2014/chartex" xmlns:cx1="http://schemas.microsoft.com/office/drawing/2015/9/8/chartex" xmlns:cx2="http://schemas.microsoft.com/office/drawing/2015/10/21/chartex" xmlns:cx3="http://schemas.microsoft.com/office/drawing/2016/5/9/chartex" xmlns:cx4="http://schemas.microsoft.com/office/drawing/2016/5/10/chartex" xmlns:cx5="http://schemas.microsoft.com/office/drawing/2016/5/11/chartex" xmlns:cx6="http://schemas.microsoft.com/office/drawing/2016/5/12/chartex" xmlns:cx7="http://schemas.microsoft.com/office/drawing/2016/5/13/chartex" xmlns:cx8="http://schemas.microsoft.com/office/drawing/2016/5/14/chartex" xmlns:mc="http://schemas.openxmlformats.org/markup-compatibility/2006" xmlns:aink="http://schemas.microsoft.com/office/drawing/2016/ink" xmlns:am3d="http://schemas.microsoft.com/office/drawing/2017/model3d" xmlns:o="urn:schemas-microsoft-com:office:office" xmlns:r="http://schemas.openxmlformats.org/officeDocument/2006/relationships" xmlns:m="http://schemas.openxmlformats.org/officeDocument/2006/math" xmlns:v="urn:schemas-microsoft-com:vml" xmlns:wp14="http://schemas.microsoft.com/office/word/2010/wordprocessingDrawing" xmlns:wp="http://schemas.openxmlformats.org/drawingml/2006/wordprocessingDrawing" xmlns:w10="urn:schemas-microsoft-com:office:word" xmlns:w="http://schemas.openxmlformats.org/wordprocessingml/2006/main" xmlns:w14="http://schemas.microsoft.com/office/word/2010/wordml" xmlns:w15="http://schemas.microsoft.com/office/word/2012/wordml" xmlns:w16cid="http://schemas.microsoft.com/office/word/2016/wordml/cid" xmlns:w16se="http://schemas.microsoft.com/office/word/2015/wordml/symex" xmlns:wpg="http://schemas.microsoft.com/office/word/2010/wordprocessingGroup" xmlns:wpi="http://schemas.microsoft.com/office/word/2010/wordprocessingInk" xmlns:wne="http://schemas.microsoft.com/office/word/2006/wordml" xmlns:wps="http://schemas.microsoft.com/office/word/2010/wordprocessingShape" mc:Ignorable="w14 w15 w16se w16cid wp14">
+<w:document xmlns:wpc="http://schemas.microsoft.com/office/word/2010/wordprocessingCanvas" xmlns:mc="http://schemas.openxmlformats.org/markup-compatibility/2006" xmlns:o="urn:schemas-microsoft-com:office:office" xmlns:r="http://schemas.openxmlformats.org/officeDocument/2006/relationships" xmlns:m="http://schemas.openxmlformats.org/officeDocument/2006/math" xmlns:v="urn:schemas-microsoft-com:vml" xmlns:wp14="http://schemas.microsoft.com/office/word/2010/wordprocessingDrawing" xmlns:wp="http://schemas.openxmlformats.org/drawingml/2006/wordprocessingDrawing" xmlns:w10="urn:schemas-microsoft-com:office:word" xmlns:w="http://schemas.openxmlformats.org/wordprocessingml/2006/main" xmlns:w14="http://schemas.microsoft.com/office/word/2010/wordml" xmlns:w15="http://schemas.microsoft.com/office/word/2012/wordml" xmlns:wpg="http://schemas.microsoft.com/office/word/2010/wordprocessingGroup" xmlns:wpi="http://schemas.microsoft.com/office/word/2010/wordprocessingInk" xmlns:wne="http://schemas.microsoft.com/office/word/2006/wordml" xmlns:wps="http://schemas.microsoft.com/office/word/2010/wordprocessingShape" mc:Ignorable="w14 w15 wp14">
   <w:body>
     <w:p>
       <w:pPr>
-        <w:pStyle w:val="Rubrik1"/>
-        <w:rPr>
-          <w:rFonts w:eastAsia="Times New Roman"/>
-        </w:rPr>
-      </w:pPr>
-      <w:r>
-        <w:rPr>
-          <w:rFonts w:eastAsia="Times New Roman"/>
-        </w:rPr>
-        <w:t>INT0009.Sesam.Events</w:t>
-      </w:r>
-    </w:p>
-    <w:p/>
-    <w:p>
-      <w:pPr>
-        <w:pStyle w:val="Rubrik2"/>
-        <w:rPr>
-          <w:rFonts w:eastAsia="Times New Roman"/>
-        </w:rPr>
-      </w:pPr>
-      <w:r>
-        <w:rPr>
-          <w:rFonts w:eastAsia="Times New Roman"/>
-        </w:rPr>
-        <w:t>Beskrivning</w:t>
+        <w:keepNext/>
+        <w:keepLines/>
+        <w:autoSpaceDE w:val="0"/>
+        <w:autoSpaceDN w:val="0"/>
+        <w:adjustRightInd w:val="0"/>
+        <w:spacing w:before="240" w:after="0" w:line="259" w:lineRule="atLeast"/>
+        <w:rPr>
+          <w:rFonts w:ascii="Calibri Light" w:hAnsi="Calibri Light" w:cs="Calibri Light"/>
+          <w:color w:val="2E74B5"/>
+          <w:sz w:val="32"/>
+          <w:szCs w:val="32"/>
+          <w:lang w:val="sv"/>
+        </w:rPr>
+      </w:pPr>
+      <w:r>
+        <w:rPr>
+          <w:rFonts w:ascii="Calibri Light" w:hAnsi="Calibri Light" w:cs="Calibri Light"/>
+          <w:color w:val="2E74B5"/>
+          <w:sz w:val="32"/>
+          <w:szCs w:val="32"/>
+          <w:lang w:val="sv"/>
+        </w:rPr>
+        <w:t>INT0009</w:t>
+      </w:r>
+      <w:proofErr w:type="gramStart"/>
+      <w:r>
+        <w:rPr>
+          <w:rFonts w:ascii="Calibri Light" w:hAnsi="Calibri Light" w:cs="Calibri Light"/>
+          <w:color w:val="2E74B5"/>
+          <w:sz w:val="32"/>
+          <w:szCs w:val="32"/>
+          <w:lang w:val="sv"/>
+        </w:rPr>
+        <w:t>.Sesam</w:t>
+      </w:r>
+      <w:proofErr w:type="gramEnd"/>
+      <w:r>
+        <w:rPr>
+          <w:rFonts w:ascii="Calibri Light" w:hAnsi="Calibri Light" w:cs="Calibri Light"/>
+          <w:color w:val="2E74B5"/>
+          <w:sz w:val="32"/>
+          <w:szCs w:val="32"/>
+          <w:lang w:val="sv"/>
+        </w:rPr>
+        <w:t>.Events</w:t>
       </w:r>
     </w:p>
     <w:p>
       <w:pPr>
-        <w:rPr>
-          <w:rFonts w:ascii="Calibri" w:eastAsia="Calibri" w:hAnsi="Calibri" w:cs="Calibri"/>
-        </w:rPr>
-      </w:pPr>
-      <w:r>
-        <w:rPr>
-          <w:rFonts w:ascii="Calibri" w:eastAsia="Calibri" w:hAnsi="Calibri" w:cs="Calibri"/>
-        </w:rPr>
-        <w:t xml:space="preserve">Denna integrations syfte är att hämta händelser från kön </w:t>
-      </w:r>
-      <w:r>
-        <w:rPr>
-          <w:rFonts w:ascii="Calibri" w:eastAsia="Calibri" w:hAnsi="Calibri" w:cs="Calibri"/>
-          <w:i/>
-        </w:rPr>
-        <w:t>sd-group</w:t>
-      </w:r>
-      <w:r>
-        <w:rPr>
-          <w:rFonts w:ascii="Calibri" w:eastAsia="Calibri" w:hAnsi="Calibri" w:cs="Calibri"/>
-        </w:rPr>
-        <w:t xml:space="preserve">, </w:t>
-      </w:r>
-      <w:r>
-        <w:rPr>
-          <w:rFonts w:ascii="Calibri" w:eastAsia="Calibri" w:hAnsi="Calibri" w:cs="Calibri"/>
-        </w:rPr>
-        <w:t>mappa dessa till Sesams flatfilsformat</w:t>
-      </w:r>
-      <w:r>
-        <w:rPr>
-          <w:rFonts w:ascii="Calibri" w:eastAsia="Calibri" w:hAnsi="Calibri" w:cs="Calibri"/>
-        </w:rPr>
-        <w:t xml:space="preserve"> och skriva till fil</w:t>
-      </w:r>
-      <w:r>
-        <w:rPr>
-          <w:rFonts w:ascii="Calibri" w:eastAsia="Calibri" w:hAnsi="Calibri" w:cs="Calibri"/>
-        </w:rPr>
-        <w:t>.</w:t>
-      </w:r>
-      <w:r>
-        <w:rPr>
-          <w:rFonts w:ascii="Calibri" w:eastAsia="Calibri" w:hAnsi="Calibri" w:cs="Calibri"/>
-        </w:rPr>
-        <w:t xml:space="preserve"> De händelser som hämtas är: KurstillfälleTillStatusEnvelope</w:t>
-      </w:r>
-      <w:r>
-        <w:rPr>
-          <w:rFonts w:ascii="Calibri" w:eastAsia="Calibri" w:hAnsi="Calibri" w:cs="Calibri"/>
-        </w:rPr>
-        <w:t xml:space="preserve"> och </w:t>
-      </w:r>
-      <w:r>
-        <w:rPr>
-          <w:rFonts w:ascii="Calibri" w:eastAsia="Calibri" w:hAnsi="Calibri" w:cs="Calibri"/>
-        </w:rPr>
-        <w:t>KurspaketeringUpdateradEnvelope</w:t>
-      </w:r>
-      <w:r>
-        <w:rPr>
-          <w:rFonts w:ascii="Calibri" w:eastAsia="Calibri" w:hAnsi="Calibri" w:cs="Calibri"/>
-        </w:rPr>
-        <w:t>.</w:t>
-      </w:r>
+        <w:autoSpaceDE w:val="0"/>
+        <w:autoSpaceDN w:val="0"/>
+        <w:adjustRightInd w:val="0"/>
+        <w:spacing w:line="259" w:lineRule="atLeast"/>
+        <w:rPr>
+          <w:rFonts w:ascii="Calibri" w:hAnsi="Calibri" w:cs="Calibri"/>
+          <w:lang w:val="sv"/>
+        </w:rPr>
+      </w:pPr>
     </w:p>
     <w:p>
       <w:pPr>
-        <w:pStyle w:val="Rubrik2"/>
-        <w:rPr>
-          <w:rFonts w:eastAsia="Times New Roman"/>
-        </w:rPr>
-      </w:pPr>
-      <w:r>
-        <w:rPr>
-          <w:rFonts w:eastAsia="Times New Roman"/>
-        </w:rPr>
-        <w:t>Flödesbeskrivning</w:t>
+        <w:keepNext/>
+        <w:keepLines/>
+        <w:autoSpaceDE w:val="0"/>
+        <w:autoSpaceDN w:val="0"/>
+        <w:adjustRightInd w:val="0"/>
+        <w:spacing w:before="40" w:after="0" w:line="259" w:lineRule="atLeast"/>
+        <w:rPr>
+          <w:rFonts w:ascii="Calibri Light" w:hAnsi="Calibri Light" w:cs="Calibri Light"/>
+          <w:color w:val="2E74B5"/>
+          <w:sz w:val="26"/>
+          <w:szCs w:val="26"/>
+          <w:lang w:val="sv"/>
+        </w:rPr>
+      </w:pPr>
+      <w:r>
+        <w:rPr>
+          <w:rFonts w:ascii="Calibri Light" w:hAnsi="Calibri Light" w:cs="Calibri Light"/>
+          <w:color w:val="2E74B5"/>
+          <w:sz w:val="26"/>
+          <w:szCs w:val="26"/>
+          <w:lang w:val="sv"/>
+        </w:rPr>
+        <w:t>Beskrivning</w:t>
       </w:r>
     </w:p>
     <w:p>
-      <w:r>
-        <w:t xml:space="preserve">Denna integration består av en receiveport och </w:t>
-      </w:r>
-      <w:r>
-        <w:t>två</w:t>
-      </w:r>
-      <w:r>
-        <w:t xml:space="preserve"> sendport</w:t>
-      </w:r>
-      <w:r>
-        <w:t>ar</w:t>
-      </w:r>
-      <w:r>
-        <w:t>. Det finns ingen orkestrering.</w:t>
+      <w:pPr>
+        <w:autoSpaceDE w:val="0"/>
+        <w:autoSpaceDN w:val="0"/>
+        <w:adjustRightInd w:val="0"/>
+        <w:spacing w:line="259" w:lineRule="atLeast"/>
+        <w:rPr>
+          <w:rFonts w:ascii="Calibri" w:hAnsi="Calibri" w:cs="Calibri"/>
+          <w:lang w:val="sv"/>
+        </w:rPr>
+      </w:pPr>
+      <w:r>
+        <w:rPr>
+          <w:rFonts w:ascii="Calibri" w:hAnsi="Calibri" w:cs="Calibri"/>
+          <w:lang w:val="sv"/>
+        </w:rPr>
+        <w:t xml:space="preserve">Denna integrations syfte är att hämta händelser från kön </w:t>
+      </w:r>
+      <w:r>
+        <w:rPr>
+          <w:rFonts w:ascii="Calibri" w:hAnsi="Calibri" w:cs="Calibri"/>
+          <w:i/>
+          <w:iCs/>
+          <w:lang w:val="sv"/>
+        </w:rPr>
+        <w:t>sd-</w:t>
+      </w:r>
+      <w:proofErr w:type="spellStart"/>
+      <w:r>
+        <w:rPr>
+          <w:rFonts w:ascii="Calibri" w:hAnsi="Calibri" w:cs="Calibri"/>
+          <w:i/>
+          <w:iCs/>
+          <w:lang w:val="sv"/>
+        </w:rPr>
+        <w:t>group</w:t>
+      </w:r>
+      <w:proofErr w:type="spellEnd"/>
+      <w:r>
+        <w:rPr>
+          <w:rFonts w:ascii="Calibri" w:hAnsi="Calibri" w:cs="Calibri"/>
+          <w:lang w:val="sv"/>
+        </w:rPr>
+        <w:t xml:space="preserve">, </w:t>
+      </w:r>
+      <w:proofErr w:type="spellStart"/>
+      <w:r>
+        <w:rPr>
+          <w:rFonts w:ascii="Calibri" w:hAnsi="Calibri" w:cs="Calibri"/>
+          <w:lang w:val="sv"/>
+        </w:rPr>
+        <w:t>mappa</w:t>
+      </w:r>
+      <w:proofErr w:type="spellEnd"/>
+      <w:r>
+        <w:rPr>
+          <w:rFonts w:ascii="Calibri" w:hAnsi="Calibri" w:cs="Calibri"/>
+          <w:lang w:val="sv"/>
+        </w:rPr>
+        <w:t xml:space="preserve"> dessa till Sesams flatfilsformat och skriva till fil. De händelser som hämtas är: </w:t>
+      </w:r>
+      <w:proofErr w:type="spellStart"/>
+      <w:r>
+        <w:rPr>
+          <w:rFonts w:ascii="Calibri" w:hAnsi="Calibri" w:cs="Calibri"/>
+          <w:lang w:val="sv"/>
+        </w:rPr>
+        <w:t>KurstillfälleTillStatusEnvelope</w:t>
+      </w:r>
+      <w:proofErr w:type="spellEnd"/>
+      <w:r>
+        <w:rPr>
+          <w:rFonts w:ascii="Calibri" w:hAnsi="Calibri" w:cs="Calibri"/>
+          <w:lang w:val="sv"/>
+        </w:rPr>
+        <w:t xml:space="preserve"> och </w:t>
+      </w:r>
+      <w:proofErr w:type="spellStart"/>
+      <w:r>
+        <w:rPr>
+          <w:rFonts w:ascii="Calibri" w:hAnsi="Calibri" w:cs="Calibri"/>
+          <w:lang w:val="sv"/>
+        </w:rPr>
+        <w:t>KurspaketeringUpdateradEnvelope</w:t>
+      </w:r>
+      <w:proofErr w:type="spellEnd"/>
+      <w:r>
+        <w:rPr>
+          <w:rFonts w:ascii="Calibri" w:hAnsi="Calibri" w:cs="Calibri"/>
+          <w:lang w:val="sv"/>
+        </w:rPr>
+        <w:t>.</w:t>
       </w:r>
     </w:p>
     <w:p>
-      <w:r>
-        <w:t xml:space="preserve">Receiveporten </w:t>
-      </w:r>
-      <w:r>
-        <w:rPr>
-          <w:i/>
-        </w:rPr>
-        <w:t xml:space="preserve">INT0009.UU.LadokEvents </w:t>
-      </w:r>
-      <w:r>
-        <w:t xml:space="preserve">lyssnar på kön </w:t>
-      </w:r>
-      <w:r>
-        <w:rPr>
-          <w:i/>
-        </w:rPr>
-        <w:t xml:space="preserve">sd-sesam </w:t>
-      </w:r>
-      <w:r>
-        <w:t>och läser in de meddelanden som är av rätt typ (se godkända meddelanden under DocumentSpecNames för porten längre ner i dokumentet).</w:t>
+      <w:pPr>
+        <w:keepNext/>
+        <w:keepLines/>
+        <w:autoSpaceDE w:val="0"/>
+        <w:autoSpaceDN w:val="0"/>
+        <w:adjustRightInd w:val="0"/>
+        <w:spacing w:before="40" w:after="0" w:line="259" w:lineRule="atLeast"/>
+        <w:rPr>
+          <w:rFonts w:ascii="Calibri Light" w:hAnsi="Calibri Light" w:cs="Calibri Light"/>
+          <w:color w:val="2E74B5"/>
+          <w:sz w:val="26"/>
+          <w:szCs w:val="26"/>
+          <w:lang w:val="sv"/>
+        </w:rPr>
+      </w:pPr>
+      <w:r>
+        <w:rPr>
+          <w:rFonts w:ascii="Calibri Light" w:hAnsi="Calibri Light" w:cs="Calibri Light"/>
+          <w:color w:val="2E74B5"/>
+          <w:sz w:val="26"/>
+          <w:szCs w:val="26"/>
+          <w:lang w:val="sv"/>
+        </w:rPr>
+        <w:t>Flödesbeskrivning</w:t>
       </w:r>
     </w:p>
     <w:p>
       <w:pPr>
-        <w:pStyle w:val="Ingetavstnd"/>
-        <w:rPr>
-          <w:rFonts w:eastAsia="Calibri"/>
-        </w:rPr>
-      </w:pPr>
-      <w:r>
-        <w:rPr>
-          <w:rFonts w:eastAsia="Calibri"/>
-        </w:rPr>
-        <w:t xml:space="preserve">Sendporten </w:t>
-      </w:r>
-      <w:r>
-        <w:rPr>
-          <w:rFonts w:eastAsia="Calibri"/>
-          <w:i/>
-        </w:rPr>
-        <w:t xml:space="preserve">INT0009.Sesam.Send_Event </w:t>
-      </w:r>
-      <w:r>
-        <w:t xml:space="preserve">tar emot meddelanden som </w:t>
-      </w:r>
-      <w:r>
-        <w:rPr>
-          <w:i/>
-        </w:rPr>
-        <w:t>INT0009.UU.LadokEvents</w:t>
-      </w:r>
-      <w:r>
-        <w:rPr>
-          <w:i/>
-        </w:rPr>
-        <w:t xml:space="preserve"> </w:t>
-      </w:r>
-      <w:r>
-        <w:t xml:space="preserve">hämtat och mappar dessa till Sesams KursEvent som är i flatfilsformat. Sendporten lägger sedan till mappad meddelande som en ny rad i en fil med namnet </w:t>
-      </w:r>
-      <w:r>
-        <w:rPr>
-          <w:i/>
-        </w:rPr>
-        <w:t>katalogdata.txt</w:t>
-      </w:r>
-      <w:r>
-        <w:t>.</w:t>
+        <w:autoSpaceDE w:val="0"/>
+        <w:autoSpaceDN w:val="0"/>
+        <w:adjustRightInd w:val="0"/>
+        <w:spacing w:line="259" w:lineRule="atLeast"/>
+        <w:rPr>
+          <w:rFonts w:ascii="Calibri" w:hAnsi="Calibri" w:cs="Calibri"/>
+          <w:lang w:val="sv"/>
+        </w:rPr>
+      </w:pPr>
+      <w:r>
+        <w:rPr>
+          <w:rFonts w:ascii="Calibri" w:hAnsi="Calibri" w:cs="Calibri"/>
+          <w:lang w:val="sv"/>
+        </w:rPr>
+        <w:t xml:space="preserve">Denna integration består av en </w:t>
+      </w:r>
+      <w:proofErr w:type="spellStart"/>
+      <w:r>
+        <w:rPr>
+          <w:rFonts w:ascii="Calibri" w:hAnsi="Calibri" w:cs="Calibri"/>
+          <w:lang w:val="sv"/>
+        </w:rPr>
+        <w:t>receiveport</w:t>
+      </w:r>
+      <w:proofErr w:type="spellEnd"/>
+      <w:r>
+        <w:rPr>
+          <w:rFonts w:ascii="Calibri" w:hAnsi="Calibri" w:cs="Calibri"/>
+          <w:lang w:val="sv"/>
+        </w:rPr>
+        <w:t xml:space="preserve"> och tre </w:t>
+      </w:r>
+      <w:proofErr w:type="spellStart"/>
+      <w:r>
+        <w:rPr>
+          <w:rFonts w:ascii="Calibri" w:hAnsi="Calibri" w:cs="Calibri"/>
+          <w:lang w:val="sv"/>
+        </w:rPr>
+        <w:t>sendportar</w:t>
+      </w:r>
+      <w:proofErr w:type="spellEnd"/>
+      <w:r>
+        <w:rPr>
+          <w:rFonts w:ascii="Calibri" w:hAnsi="Calibri" w:cs="Calibri"/>
+          <w:lang w:val="sv"/>
+        </w:rPr>
+        <w:t>. Det finns ingen orkestrering.</w:t>
       </w:r>
     </w:p>
     <w:p>
       <w:pPr>
-        <w:pStyle w:val="Ingetavstnd"/>
-        <w:rPr>
-          <w:rFonts w:eastAsia="Calibri"/>
-        </w:rPr>
-      </w:pPr>
+        <w:autoSpaceDE w:val="0"/>
+        <w:autoSpaceDN w:val="0"/>
+        <w:adjustRightInd w:val="0"/>
+        <w:spacing w:line="259" w:lineRule="atLeast"/>
+        <w:rPr>
+          <w:rFonts w:ascii="Calibri" w:hAnsi="Calibri" w:cs="Calibri"/>
+          <w:lang w:val="sv"/>
+        </w:rPr>
+      </w:pPr>
+      <w:proofErr w:type="spellStart"/>
+      <w:r>
+        <w:rPr>
+          <w:rFonts w:ascii="Calibri" w:hAnsi="Calibri" w:cs="Calibri"/>
+          <w:lang w:val="sv"/>
+        </w:rPr>
+        <w:t>Receiveporten</w:t>
+      </w:r>
+      <w:proofErr w:type="spellEnd"/>
+      <w:r>
+        <w:rPr>
+          <w:rFonts w:ascii="Calibri" w:hAnsi="Calibri" w:cs="Calibri"/>
+          <w:lang w:val="sv"/>
+        </w:rPr>
+        <w:t xml:space="preserve"> </w:t>
+      </w:r>
+      <w:r>
+        <w:rPr>
+          <w:rFonts w:ascii="Calibri" w:hAnsi="Calibri" w:cs="Calibri"/>
+          <w:i/>
+          <w:iCs/>
+          <w:lang w:val="sv"/>
+        </w:rPr>
+        <w:t>INT0009</w:t>
+      </w:r>
+      <w:proofErr w:type="gramStart"/>
+      <w:r>
+        <w:rPr>
+          <w:rFonts w:ascii="Calibri" w:hAnsi="Calibri" w:cs="Calibri"/>
+          <w:i/>
+          <w:iCs/>
+          <w:lang w:val="sv"/>
+        </w:rPr>
+        <w:t>.UU</w:t>
+      </w:r>
+      <w:proofErr w:type="gramEnd"/>
+      <w:r>
+        <w:rPr>
+          <w:rFonts w:ascii="Calibri" w:hAnsi="Calibri" w:cs="Calibri"/>
+          <w:i/>
+          <w:iCs/>
+          <w:lang w:val="sv"/>
+        </w:rPr>
+        <w:t xml:space="preserve">.LadokEvents </w:t>
+      </w:r>
+      <w:r>
+        <w:rPr>
+          <w:rFonts w:ascii="Calibri" w:hAnsi="Calibri" w:cs="Calibri"/>
+          <w:lang w:val="sv"/>
+        </w:rPr>
+        <w:t xml:space="preserve">lyssnar på kön </w:t>
+      </w:r>
+      <w:r>
+        <w:rPr>
+          <w:rFonts w:ascii="Calibri" w:hAnsi="Calibri" w:cs="Calibri"/>
+          <w:i/>
+          <w:iCs/>
+          <w:lang w:val="sv"/>
+        </w:rPr>
+        <w:t xml:space="preserve">sd-sesam </w:t>
+      </w:r>
+      <w:r>
+        <w:rPr>
+          <w:rFonts w:ascii="Calibri" w:hAnsi="Calibri" w:cs="Calibri"/>
+          <w:lang w:val="sv"/>
+        </w:rPr>
+        <w:t xml:space="preserve">och läser in de meddelanden som är av rätt typ (se godkända meddelanden under </w:t>
+      </w:r>
+      <w:proofErr w:type="spellStart"/>
+      <w:r>
+        <w:rPr>
+          <w:rFonts w:ascii="Calibri" w:hAnsi="Calibri" w:cs="Calibri"/>
+          <w:lang w:val="sv"/>
+        </w:rPr>
+        <w:t>DocumentSpecNames</w:t>
+      </w:r>
+      <w:proofErr w:type="spellEnd"/>
+      <w:r>
+        <w:rPr>
+          <w:rFonts w:ascii="Calibri" w:hAnsi="Calibri" w:cs="Calibri"/>
+          <w:lang w:val="sv"/>
+        </w:rPr>
+        <w:t xml:space="preserve"> för porten längre ner i dokumentet).</w:t>
+      </w:r>
     </w:p>
     <w:p>
-      <w:r>
-        <w:t xml:space="preserve">Sendporten </w:t>
-      </w:r>
-      <w:r>
-        <w:rPr>
+      <w:pPr>
+        <w:autoSpaceDE w:val="0"/>
+        <w:autoSpaceDN w:val="0"/>
+        <w:adjustRightInd w:val="0"/>
+        <w:spacing w:after="0" w:line="240" w:lineRule="auto"/>
+        <w:rPr>
+          <w:rFonts w:ascii="Calibri" w:hAnsi="Calibri" w:cs="Calibri"/>
+          <w:lang w:val="sv"/>
+        </w:rPr>
+      </w:pPr>
+      <w:proofErr w:type="spellStart"/>
+      <w:r>
+        <w:rPr>
+          <w:rFonts w:ascii="Calibri" w:hAnsi="Calibri" w:cs="Calibri"/>
+          <w:lang w:val="sv"/>
+        </w:rPr>
+        <w:t>Sendporten</w:t>
+      </w:r>
+      <w:proofErr w:type="spellEnd"/>
+      <w:r>
+        <w:rPr>
+          <w:rFonts w:ascii="Calibri" w:hAnsi="Calibri" w:cs="Calibri"/>
+          <w:lang w:val="sv"/>
+        </w:rPr>
+        <w:t xml:space="preserve"> </w:t>
+      </w:r>
+      <w:r>
+        <w:rPr>
+          <w:rFonts w:ascii="Calibri" w:hAnsi="Calibri" w:cs="Calibri"/>
           <w:i/>
-        </w:rPr>
-        <w:t>INT0009.Sesam.NoSubscriber.Send_Routing</w:t>
-      </w:r>
-      <w:r>
-        <w:t xml:space="preserve"> lyssnar efter fel </w:t>
-      </w:r>
-      <w:r>
-        <w:t xml:space="preserve">genererade i receiveporten </w:t>
-      </w:r>
-      <w:r>
-        <w:rPr>
+          <w:iCs/>
+          <w:lang w:val="sv"/>
+        </w:rPr>
+        <w:t>INT0009</w:t>
+      </w:r>
+      <w:proofErr w:type="gramStart"/>
+      <w:r>
+        <w:rPr>
+          <w:rFonts w:ascii="Calibri" w:hAnsi="Calibri" w:cs="Calibri"/>
           <w:i/>
-        </w:rPr>
-        <w:t>INT0009.UU.LadokEvents</w:t>
-      </w:r>
-      <w:r>
-        <w:rPr>
+          <w:iCs/>
+          <w:lang w:val="sv"/>
+        </w:rPr>
+        <w:t>.Sesam</w:t>
+      </w:r>
+      <w:proofErr w:type="gramEnd"/>
+      <w:r>
+        <w:rPr>
+          <w:rFonts w:ascii="Calibri" w:hAnsi="Calibri" w:cs="Calibri"/>
           <w:i/>
-        </w:rPr>
-        <w:t xml:space="preserve"> </w:t>
-      </w:r>
-      <w:r>
-        <w:t>då meddelande av okänd typ har tagits emot. Denna sendport är av typen nullport och det innebär att dessa felmeddelanden tas om hand och skickas ingenstans. BizTalk kommer alltså inte generera något fel utifrån dessa.</w:t>
+          <w:iCs/>
+          <w:lang w:val="sv"/>
+        </w:rPr>
+        <w:t xml:space="preserve">.Send_KatalogEvent </w:t>
+      </w:r>
+      <w:r>
+        <w:rPr>
+          <w:rFonts w:ascii="Calibri" w:hAnsi="Calibri" w:cs="Calibri"/>
+          <w:lang w:val="sv"/>
+        </w:rPr>
+        <w:t xml:space="preserve">tar emot meddelanden som </w:t>
+      </w:r>
+      <w:r>
+        <w:rPr>
+          <w:rFonts w:ascii="Calibri" w:hAnsi="Calibri" w:cs="Calibri"/>
+          <w:i/>
+          <w:iCs/>
+          <w:lang w:val="sv"/>
+        </w:rPr>
+        <w:t xml:space="preserve">INT0009.UU.LadokEvents </w:t>
+      </w:r>
+      <w:r>
+        <w:rPr>
+          <w:rFonts w:ascii="Calibri" w:hAnsi="Calibri" w:cs="Calibri"/>
+          <w:lang w:val="sv"/>
+        </w:rPr>
+        <w:t xml:space="preserve">hämtat och är någon av typerna </w:t>
+      </w:r>
+      <w:proofErr w:type="spellStart"/>
+      <w:r>
+        <w:rPr>
+          <w:rFonts w:ascii="Calibri" w:hAnsi="Calibri" w:cs="Calibri"/>
+          <w:i/>
+          <w:iCs/>
+          <w:lang w:val="sv"/>
+        </w:rPr>
+        <w:t>KurstillfalleTillStatusEnvelope</w:t>
+      </w:r>
+      <w:proofErr w:type="spellEnd"/>
+      <w:r>
+        <w:rPr>
+          <w:rFonts w:ascii="Calibri" w:hAnsi="Calibri" w:cs="Calibri"/>
+          <w:lang w:val="sv"/>
+        </w:rPr>
+        <w:t xml:space="preserve"> eller </w:t>
+      </w:r>
+      <w:proofErr w:type="spellStart"/>
+      <w:r>
+        <w:rPr>
+          <w:rFonts w:ascii="Calibri" w:hAnsi="Calibri" w:cs="Calibri"/>
+          <w:i/>
+          <w:iCs/>
+          <w:lang w:val="sv"/>
+        </w:rPr>
+        <w:t>KurspaketeringUpdateradEnvelope</w:t>
+      </w:r>
+      <w:proofErr w:type="spellEnd"/>
+      <w:r>
+        <w:rPr>
+          <w:rFonts w:ascii="Calibri" w:hAnsi="Calibri" w:cs="Calibri"/>
+          <w:lang w:val="sv"/>
+        </w:rPr>
+        <w:t xml:space="preserve"> och mappar dessa till Sesams </w:t>
+      </w:r>
+      <w:proofErr w:type="spellStart"/>
+      <w:r>
+        <w:rPr>
+          <w:rFonts w:ascii="Calibri" w:hAnsi="Calibri" w:cs="Calibri"/>
+          <w:lang w:val="sv"/>
+        </w:rPr>
+        <w:t>KursEvent</w:t>
+      </w:r>
+      <w:proofErr w:type="spellEnd"/>
+      <w:r>
+        <w:rPr>
+          <w:rFonts w:ascii="Calibri" w:hAnsi="Calibri" w:cs="Calibri"/>
+          <w:lang w:val="sv"/>
+        </w:rPr>
+        <w:t xml:space="preserve"> som är i flatfilsformat. </w:t>
+      </w:r>
+      <w:proofErr w:type="spellStart"/>
+      <w:r>
+        <w:rPr>
+          <w:rFonts w:ascii="Calibri" w:hAnsi="Calibri" w:cs="Calibri"/>
+          <w:lang w:val="sv"/>
+        </w:rPr>
+        <w:t>Sendporten</w:t>
+      </w:r>
+      <w:proofErr w:type="spellEnd"/>
+      <w:r>
+        <w:rPr>
+          <w:rFonts w:ascii="Calibri" w:hAnsi="Calibri" w:cs="Calibri"/>
+          <w:lang w:val="sv"/>
+        </w:rPr>
+        <w:t xml:space="preserve"> lägger sedan till </w:t>
+      </w:r>
+      <w:proofErr w:type="spellStart"/>
+      <w:r>
+        <w:rPr>
+          <w:rFonts w:ascii="Calibri" w:hAnsi="Calibri" w:cs="Calibri"/>
+          <w:lang w:val="sv"/>
+        </w:rPr>
+        <w:t>mappad</w:t>
+      </w:r>
+      <w:proofErr w:type="spellEnd"/>
+      <w:r>
+        <w:rPr>
+          <w:rFonts w:ascii="Calibri" w:hAnsi="Calibri" w:cs="Calibri"/>
+          <w:lang w:val="sv"/>
+        </w:rPr>
+        <w:t xml:space="preserve"> meddelande som en ny rad i en fil med namnet </w:t>
+      </w:r>
+      <w:r>
+        <w:rPr>
+          <w:rFonts w:ascii="Calibri" w:hAnsi="Calibri" w:cs="Calibri"/>
+          <w:i/>
+          <w:iCs/>
+          <w:lang w:val="sv"/>
+        </w:rPr>
+        <w:t>katalogdata.txt</w:t>
+      </w:r>
+      <w:r>
+        <w:rPr>
+          <w:rFonts w:ascii="Calibri" w:hAnsi="Calibri" w:cs="Calibri"/>
+          <w:lang w:val="sv"/>
+        </w:rPr>
+        <w:t>.</w:t>
       </w:r>
     </w:p>
     <w:p>
       <w:pPr>
-        <w:pStyle w:val="Ingetavstnd"/>
-        <w:rPr>
-          <w:rFonts w:eastAsia="Calibri"/>
+        <w:autoSpaceDE w:val="0"/>
+        <w:autoSpaceDN w:val="0"/>
+        <w:adjustRightInd w:val="0"/>
+        <w:spacing w:after="0" w:line="240" w:lineRule="auto"/>
+        <w:rPr>
+          <w:rFonts w:ascii="Calibri" w:hAnsi="Calibri" w:cs="Calibri"/>
+          <w:lang w:val="sv"/>
         </w:rPr>
       </w:pPr>
     </w:p>
     <w:p>
       <w:pPr>
-        <w:pStyle w:val="Rubrik2"/>
-        <w:rPr>
-          <w:rFonts w:eastAsia="Times New Roman"/>
-        </w:rPr>
-      </w:pPr>
-      <w:r>
-        <w:rPr>
-          <w:rFonts w:eastAsia="Times New Roman"/>
-        </w:rPr>
-        <w:t>Receiveportar</w:t>
-      </w:r>
-      <w:r>
-        <w:rPr>
-          <w:rFonts w:eastAsia="Times New Roman"/>
-        </w:rPr>
-        <w:br/>
+        <w:autoSpaceDE w:val="0"/>
+        <w:autoSpaceDN w:val="0"/>
+        <w:adjustRightInd w:val="0"/>
+        <w:spacing w:after="0" w:line="240" w:lineRule="auto"/>
+        <w:rPr>
+          <w:rFonts w:ascii="Calibri" w:hAnsi="Calibri" w:cs="Calibri"/>
+          <w:lang w:val="sv"/>
+        </w:rPr>
+      </w:pPr>
+      <w:proofErr w:type="spellStart"/>
+      <w:r>
+        <w:rPr>
+          <w:rFonts w:ascii="Calibri" w:hAnsi="Calibri" w:cs="Calibri"/>
+          <w:lang w:val="sv"/>
+        </w:rPr>
+        <w:t>Sendporten</w:t>
+      </w:r>
+      <w:proofErr w:type="spellEnd"/>
+      <w:r>
+        <w:rPr>
+          <w:rFonts w:ascii="Calibri" w:hAnsi="Calibri" w:cs="Calibri"/>
+          <w:lang w:val="sv"/>
+        </w:rPr>
+        <w:t xml:space="preserve"> </w:t>
+      </w:r>
+      <w:r>
+        <w:rPr>
+          <w:rFonts w:ascii="Calibri" w:hAnsi="Calibri" w:cs="Calibri"/>
+          <w:i/>
+          <w:iCs/>
+          <w:lang w:val="sv"/>
+        </w:rPr>
+        <w:t>INT0009</w:t>
+      </w:r>
+      <w:proofErr w:type="gramStart"/>
+      <w:r>
+        <w:rPr>
+          <w:rFonts w:ascii="Calibri" w:hAnsi="Calibri" w:cs="Calibri"/>
+          <w:i/>
+          <w:iCs/>
+          <w:lang w:val="sv"/>
+        </w:rPr>
+        <w:t>.Sesam</w:t>
+      </w:r>
+      <w:proofErr w:type="gramEnd"/>
+      <w:r>
+        <w:rPr>
+          <w:rFonts w:ascii="Calibri" w:hAnsi="Calibri" w:cs="Calibri"/>
+          <w:i/>
+          <w:iCs/>
+          <w:lang w:val="sv"/>
+        </w:rPr>
+        <w:t xml:space="preserve">.Send_PersonEvent </w:t>
+      </w:r>
+      <w:r>
+        <w:rPr>
+          <w:rFonts w:ascii="Calibri" w:hAnsi="Calibri" w:cs="Calibri"/>
+          <w:lang w:val="sv"/>
+        </w:rPr>
+        <w:t xml:space="preserve">tar emot meddelanden som </w:t>
+      </w:r>
+      <w:r>
+        <w:rPr>
+          <w:rFonts w:ascii="Calibri" w:hAnsi="Calibri" w:cs="Calibri"/>
+          <w:i/>
+          <w:iCs/>
+          <w:lang w:val="sv"/>
+        </w:rPr>
+        <w:t xml:space="preserve">INT0009.UU.LadokEvents </w:t>
+      </w:r>
+      <w:r>
+        <w:rPr>
+          <w:rFonts w:ascii="Calibri" w:hAnsi="Calibri" w:cs="Calibri"/>
+          <w:lang w:val="sv"/>
+        </w:rPr>
+        <w:t xml:space="preserve">hämtat och är någon av typerna </w:t>
+      </w:r>
+      <w:proofErr w:type="spellStart"/>
+      <w:r>
+        <w:rPr>
+          <w:rFonts w:ascii="Calibri" w:hAnsi="Calibri" w:cs="Calibri"/>
+          <w:i/>
+          <w:iCs/>
+          <w:lang w:val="sv"/>
+        </w:rPr>
+        <w:t>RegistreringEnvelope</w:t>
+      </w:r>
+      <w:proofErr w:type="spellEnd"/>
+      <w:r>
+        <w:rPr>
+          <w:rFonts w:ascii="Calibri" w:hAnsi="Calibri" w:cs="Calibri"/>
+          <w:i/>
+          <w:iCs/>
+          <w:lang w:val="sv"/>
+        </w:rPr>
+        <w:t xml:space="preserve"> </w:t>
+      </w:r>
+      <w:r>
+        <w:rPr>
+          <w:rFonts w:ascii="Calibri" w:hAnsi="Calibri" w:cs="Calibri"/>
+          <w:lang w:val="sv"/>
+        </w:rPr>
+        <w:t xml:space="preserve">eller </w:t>
+      </w:r>
+      <w:proofErr w:type="spellStart"/>
+      <w:r>
+        <w:rPr>
+          <w:rFonts w:ascii="Calibri" w:hAnsi="Calibri" w:cs="Calibri"/>
+          <w:i/>
+          <w:iCs/>
+          <w:lang w:val="sv"/>
+        </w:rPr>
+        <w:t>OmregistreringEnvelope</w:t>
+      </w:r>
+      <w:proofErr w:type="spellEnd"/>
+      <w:r>
+        <w:rPr>
+          <w:rFonts w:ascii="Calibri" w:hAnsi="Calibri" w:cs="Calibri"/>
+          <w:i/>
+          <w:iCs/>
+          <w:lang w:val="sv"/>
+        </w:rPr>
+        <w:t xml:space="preserve"> </w:t>
+      </w:r>
+      <w:r>
+        <w:rPr>
+          <w:rFonts w:ascii="Calibri" w:hAnsi="Calibri" w:cs="Calibri"/>
+          <w:lang w:val="sv"/>
+        </w:rPr>
+        <w:t xml:space="preserve">och mappar dessa till Sesams </w:t>
+      </w:r>
+      <w:proofErr w:type="spellStart"/>
+      <w:r>
+        <w:rPr>
+          <w:rFonts w:ascii="Calibri" w:hAnsi="Calibri" w:cs="Calibri"/>
+          <w:lang w:val="sv"/>
+        </w:rPr>
+        <w:t>PersonEvent</w:t>
+      </w:r>
+      <w:proofErr w:type="spellEnd"/>
+      <w:r>
+        <w:rPr>
+          <w:rFonts w:ascii="Calibri" w:hAnsi="Calibri" w:cs="Calibri"/>
+          <w:lang w:val="sv"/>
+        </w:rPr>
+        <w:t xml:space="preserve"> som är i flatfilsformat. </w:t>
+      </w:r>
+      <w:proofErr w:type="spellStart"/>
+      <w:r>
+        <w:rPr>
+          <w:rFonts w:ascii="Calibri" w:hAnsi="Calibri" w:cs="Calibri"/>
+          <w:lang w:val="sv"/>
+        </w:rPr>
+        <w:t>Sendporten</w:t>
+      </w:r>
+      <w:proofErr w:type="spellEnd"/>
+      <w:r>
+        <w:rPr>
+          <w:rFonts w:ascii="Calibri" w:hAnsi="Calibri" w:cs="Calibri"/>
+          <w:lang w:val="sv"/>
+        </w:rPr>
+        <w:t xml:space="preserve"> lägger sedan till </w:t>
+      </w:r>
+      <w:proofErr w:type="spellStart"/>
+      <w:r>
+        <w:rPr>
+          <w:rFonts w:ascii="Calibri" w:hAnsi="Calibri" w:cs="Calibri"/>
+          <w:lang w:val="sv"/>
+        </w:rPr>
+        <w:t>mappad</w:t>
+      </w:r>
+      <w:proofErr w:type="spellEnd"/>
+      <w:r>
+        <w:rPr>
+          <w:rFonts w:ascii="Calibri" w:hAnsi="Calibri" w:cs="Calibri"/>
+          <w:lang w:val="sv"/>
+        </w:rPr>
+        <w:t xml:space="preserve"> meddelande som en ny rad i en fil med namnet </w:t>
+      </w:r>
+      <w:r>
+        <w:rPr>
+          <w:rFonts w:ascii="Calibri" w:hAnsi="Calibri" w:cs="Calibri"/>
+          <w:i/>
+          <w:iCs/>
+          <w:lang w:val="sv"/>
+        </w:rPr>
+        <w:t>person.txt</w:t>
+      </w:r>
+      <w:r>
+        <w:rPr>
+          <w:rFonts w:ascii="Calibri" w:hAnsi="Calibri" w:cs="Calibri"/>
+          <w:lang w:val="sv"/>
+        </w:rPr>
+        <w:t>.</w:t>
       </w:r>
     </w:p>
     <w:p>
-      <w:r>
-        <w:rPr>
-          <w:rFonts w:asciiTheme="majorHAnsi" w:eastAsiaTheme="majorEastAsia" w:hAnsiTheme="majorHAnsi" w:cstheme="majorBidi"/>
-          <w:color w:val="1F4D78" w:themeColor="accent1" w:themeShade="7F"/>
+      <w:pPr>
+        <w:autoSpaceDE w:val="0"/>
+        <w:autoSpaceDN w:val="0"/>
+        <w:adjustRightInd w:val="0"/>
+        <w:spacing w:after="0" w:line="240" w:lineRule="auto"/>
+        <w:rPr>
+          <w:rFonts w:ascii="Calibri" w:hAnsi="Calibri" w:cs="Calibri"/>
+          <w:lang w:val="sv"/>
+        </w:rPr>
+      </w:pPr>
+    </w:p>
+    <w:p>
+      <w:pPr>
+        <w:autoSpaceDE w:val="0"/>
+        <w:autoSpaceDN w:val="0"/>
+        <w:adjustRightInd w:val="0"/>
+        <w:spacing w:line="259" w:lineRule="atLeast"/>
+        <w:rPr>
+          <w:rFonts w:ascii="Calibri" w:hAnsi="Calibri" w:cs="Calibri"/>
+          <w:lang w:val="sv"/>
+        </w:rPr>
+      </w:pPr>
+      <w:proofErr w:type="spellStart"/>
+      <w:r>
+        <w:rPr>
+          <w:rFonts w:ascii="Calibri" w:hAnsi="Calibri" w:cs="Calibri"/>
+          <w:lang w:val="sv"/>
+        </w:rPr>
+        <w:t>Sendporten</w:t>
+      </w:r>
+      <w:proofErr w:type="spellEnd"/>
+      <w:r>
+        <w:rPr>
+          <w:rFonts w:ascii="Calibri" w:hAnsi="Calibri" w:cs="Calibri"/>
+          <w:lang w:val="sv"/>
+        </w:rPr>
+        <w:t xml:space="preserve"> </w:t>
+      </w:r>
+      <w:r>
+        <w:rPr>
+          <w:rFonts w:ascii="Calibri" w:hAnsi="Calibri" w:cs="Calibri"/>
+          <w:i/>
+          <w:iCs/>
+          <w:lang w:val="sv"/>
+        </w:rPr>
+        <w:t>INT0009</w:t>
+      </w:r>
+      <w:proofErr w:type="gramStart"/>
+      <w:r>
+        <w:rPr>
+          <w:rFonts w:ascii="Calibri" w:hAnsi="Calibri" w:cs="Calibri"/>
+          <w:i/>
+          <w:iCs/>
+          <w:lang w:val="sv"/>
+        </w:rPr>
+        <w:t>.Sesam</w:t>
+      </w:r>
+      <w:proofErr w:type="gramEnd"/>
+      <w:r>
+        <w:rPr>
+          <w:rFonts w:ascii="Calibri" w:hAnsi="Calibri" w:cs="Calibri"/>
+          <w:i/>
+          <w:iCs/>
+          <w:lang w:val="sv"/>
+        </w:rPr>
+        <w:t>.NoSubscriber.Send_Routing</w:t>
+      </w:r>
+      <w:r>
+        <w:rPr>
+          <w:rFonts w:ascii="Calibri" w:hAnsi="Calibri" w:cs="Calibri"/>
+          <w:lang w:val="sv"/>
+        </w:rPr>
+        <w:t xml:space="preserve"> lyssnar efter fel genererade i </w:t>
+      </w:r>
+      <w:proofErr w:type="spellStart"/>
+      <w:r>
+        <w:rPr>
+          <w:rFonts w:ascii="Calibri" w:hAnsi="Calibri" w:cs="Calibri"/>
+          <w:lang w:val="sv"/>
+        </w:rPr>
+        <w:t>receiveporten</w:t>
+      </w:r>
+      <w:proofErr w:type="spellEnd"/>
+      <w:r>
+        <w:rPr>
+          <w:rFonts w:ascii="Calibri" w:hAnsi="Calibri" w:cs="Calibri"/>
+          <w:lang w:val="sv"/>
+        </w:rPr>
+        <w:t xml:space="preserve"> </w:t>
+      </w:r>
+      <w:r>
+        <w:rPr>
+          <w:rFonts w:ascii="Calibri" w:hAnsi="Calibri" w:cs="Calibri"/>
+          <w:i/>
+          <w:iCs/>
+          <w:lang w:val="sv"/>
+        </w:rPr>
+        <w:t xml:space="preserve">INT0009.UU.LadokEvents </w:t>
+      </w:r>
+      <w:r>
+        <w:rPr>
+          <w:rFonts w:ascii="Calibri" w:hAnsi="Calibri" w:cs="Calibri"/>
+          <w:lang w:val="sv"/>
+        </w:rPr>
+        <w:t xml:space="preserve">då meddelande av okänd typ har tagits emot. Denna </w:t>
+      </w:r>
+      <w:proofErr w:type="spellStart"/>
+      <w:r>
+        <w:rPr>
+          <w:rFonts w:ascii="Calibri" w:hAnsi="Calibri" w:cs="Calibri"/>
+          <w:lang w:val="sv"/>
+        </w:rPr>
+        <w:t>sendport</w:t>
+      </w:r>
+      <w:proofErr w:type="spellEnd"/>
+      <w:r>
+        <w:rPr>
+          <w:rFonts w:ascii="Calibri" w:hAnsi="Calibri" w:cs="Calibri"/>
+          <w:lang w:val="sv"/>
+        </w:rPr>
+        <w:t xml:space="preserve"> är av typen </w:t>
+      </w:r>
+      <w:proofErr w:type="spellStart"/>
+      <w:r>
+        <w:rPr>
+          <w:rFonts w:ascii="Calibri" w:hAnsi="Calibri" w:cs="Calibri"/>
+          <w:lang w:val="sv"/>
+        </w:rPr>
+        <w:t>nullport</w:t>
+      </w:r>
+      <w:proofErr w:type="spellEnd"/>
+      <w:r>
+        <w:rPr>
+          <w:rFonts w:ascii="Calibri" w:hAnsi="Calibri" w:cs="Calibri"/>
+          <w:lang w:val="sv"/>
+        </w:rPr>
+        <w:t xml:space="preserve"> och det innebär att dessa felmeddelanden tas om hand och skickas ingenstans. BizTalk kommer alltså inte generera något fel utifrån dessa.</w:t>
+      </w:r>
+    </w:p>
+    <w:p>
+      <w:pPr>
+        <w:autoSpaceDE w:val="0"/>
+        <w:autoSpaceDN w:val="0"/>
+        <w:adjustRightInd w:val="0"/>
+        <w:spacing w:after="0" w:line="240" w:lineRule="auto"/>
+        <w:rPr>
+          <w:rFonts w:ascii="Calibri" w:hAnsi="Calibri" w:cs="Calibri"/>
+          <w:lang w:val="sv"/>
+        </w:rPr>
+      </w:pPr>
+    </w:p>
+    <w:p>
+      <w:pPr>
+        <w:keepNext/>
+        <w:keepLines/>
+        <w:autoSpaceDE w:val="0"/>
+        <w:autoSpaceDN w:val="0"/>
+        <w:adjustRightInd w:val="0"/>
+        <w:spacing w:before="40" w:after="0" w:line="259" w:lineRule="atLeast"/>
+        <w:rPr>
+          <w:rFonts w:ascii="Calibri Light" w:hAnsi="Calibri Light" w:cs="Calibri Light"/>
+          <w:color w:val="2E74B5"/>
+          <w:sz w:val="26"/>
+          <w:szCs w:val="26"/>
+          <w:lang w:val="sv"/>
+        </w:rPr>
+      </w:pPr>
+      <w:proofErr w:type="spellStart"/>
+      <w:r>
+        <w:rPr>
+          <w:rFonts w:ascii="Calibri Light" w:hAnsi="Calibri Light" w:cs="Calibri Light"/>
+          <w:color w:val="2E74B5"/>
+          <w:sz w:val="26"/>
+          <w:szCs w:val="26"/>
+          <w:lang w:val="sv"/>
+        </w:rPr>
+        <w:t>Receiveportar</w:t>
+      </w:r>
+      <w:proofErr w:type="spellEnd"/>
+      <w:r>
+        <w:rPr>
+          <w:rFonts w:ascii="Calibri Light" w:hAnsi="Calibri Light" w:cs="Calibri Light"/>
+          <w:color w:val="2E74B5"/>
+          <w:sz w:val="26"/>
+          <w:szCs w:val="26"/>
+          <w:lang w:val="sv"/>
+        </w:rPr>
+        <w:br/>
+      </w:r>
+    </w:p>
+    <w:p>
+      <w:pPr>
+        <w:autoSpaceDE w:val="0"/>
+        <w:autoSpaceDN w:val="0"/>
+        <w:adjustRightInd w:val="0"/>
+        <w:spacing w:line="259" w:lineRule="atLeast"/>
+        <w:rPr>
+          <w:rFonts w:ascii="Calibri" w:hAnsi="Calibri" w:cs="Calibri"/>
+          <w:lang w:val="sv"/>
+        </w:rPr>
+      </w:pPr>
+      <w:r>
+        <w:rPr>
+          <w:rFonts w:ascii="Calibri Light" w:hAnsi="Calibri Light" w:cs="Calibri Light"/>
+          <w:color w:val="1F4D78"/>
           <w:sz w:val="24"/>
           <w:szCs w:val="24"/>
-        </w:rPr>
-        <w:t xml:space="preserve">INT0009.UU.LadokEvents </w:t>
-      </w:r>
-      <w:r>
-        <w:rPr>
-          <w:rFonts w:asciiTheme="majorHAnsi" w:eastAsiaTheme="majorEastAsia" w:hAnsiTheme="majorHAnsi" w:cstheme="majorBidi"/>
-          <w:color w:val="1F4D78" w:themeColor="accent1" w:themeShade="7F"/>
+          <w:lang w:val="sv"/>
+        </w:rPr>
+        <w:t>INT0009</w:t>
+      </w:r>
+      <w:proofErr w:type="gramStart"/>
+      <w:r>
+        <w:rPr>
+          <w:rFonts w:ascii="Calibri Light" w:hAnsi="Calibri Light" w:cs="Calibri Light"/>
+          <w:color w:val="1F4D78"/>
           <w:sz w:val="24"/>
           <w:szCs w:val="24"/>
+          <w:lang w:val="sv"/>
+        </w:rPr>
+        <w:t>.UU</w:t>
+      </w:r>
+      <w:proofErr w:type="gramEnd"/>
+      <w:r>
+        <w:rPr>
+          <w:rFonts w:ascii="Calibri Light" w:hAnsi="Calibri Light" w:cs="Calibri Light"/>
+          <w:color w:val="1F4D78"/>
+          <w:sz w:val="24"/>
+          <w:szCs w:val="24"/>
+          <w:lang w:val="sv"/>
+        </w:rPr>
+        <w:t xml:space="preserve">.LadokEvents </w:t>
+      </w:r>
+      <w:r>
+        <w:rPr>
+          <w:rFonts w:ascii="Calibri Light" w:hAnsi="Calibri Light" w:cs="Calibri Light"/>
+          <w:color w:val="1F4D78"/>
+          <w:sz w:val="24"/>
+          <w:szCs w:val="24"/>
+          <w:lang w:val="sv"/>
         </w:rPr>
         <w:br/>
       </w:r>
       <w:r>
+        <w:rPr>
+          <w:rFonts w:ascii="Calibri" w:hAnsi="Calibri" w:cs="Calibri"/>
+          <w:lang w:val="sv"/>
+        </w:rPr>
         <w:t>Typ: MSMQ</w:t>
       </w:r>
       <w:r>
+        <w:rPr>
+          <w:rFonts w:ascii="Calibri" w:hAnsi="Calibri" w:cs="Calibri"/>
+          <w:lang w:val="sv"/>
+        </w:rPr>
         <w:br/>
-        <w:t>Könamn: SD-</w:t>
-      </w:r>
-      <w:r>
-        <w:t>SESAM</w:t>
-      </w:r>
-      <w:r>
+      </w:r>
+      <w:proofErr w:type="spellStart"/>
+      <w:r>
+        <w:rPr>
+          <w:rFonts w:ascii="Calibri" w:hAnsi="Calibri" w:cs="Calibri"/>
+          <w:lang w:val="sv"/>
+        </w:rPr>
+        <w:t>Könamn</w:t>
+      </w:r>
+      <w:proofErr w:type="spellEnd"/>
+      <w:r>
+        <w:rPr>
+          <w:rFonts w:ascii="Calibri" w:hAnsi="Calibri" w:cs="Calibri"/>
+          <w:lang w:val="sv"/>
+        </w:rPr>
+        <w:t>: SD-SESAM</w:t>
+      </w:r>
+      <w:r>
+        <w:rPr>
+          <w:rFonts w:ascii="Calibri" w:hAnsi="Calibri" w:cs="Calibri"/>
+          <w:lang w:val="sv"/>
+        </w:rPr>
         <w:br/>
-        <w:t>Send pipeline</w:t>
-      </w:r>
-      <w:r>
-        <w:t>: XMLReceive</w:t>
-      </w:r>
-      <w:r>
+      </w:r>
+      <w:proofErr w:type="spellStart"/>
+      <w:r>
+        <w:rPr>
+          <w:rFonts w:ascii="Calibri" w:hAnsi="Calibri" w:cs="Calibri"/>
+          <w:lang w:val="sv"/>
+        </w:rPr>
+        <w:t>Send</w:t>
+      </w:r>
+      <w:proofErr w:type="spellEnd"/>
+      <w:r>
+        <w:rPr>
+          <w:rFonts w:ascii="Calibri" w:hAnsi="Calibri" w:cs="Calibri"/>
+          <w:lang w:val="sv"/>
+        </w:rPr>
+        <w:t xml:space="preserve"> pipeline: </w:t>
+      </w:r>
+      <w:proofErr w:type="spellStart"/>
+      <w:r>
+        <w:rPr>
+          <w:rFonts w:ascii="Calibri" w:hAnsi="Calibri" w:cs="Calibri"/>
+          <w:lang w:val="sv"/>
+        </w:rPr>
+        <w:t>XMLReceive</w:t>
+      </w:r>
+      <w:proofErr w:type="spellEnd"/>
+      <w:r>
+        <w:rPr>
+          <w:rFonts w:ascii="Calibri" w:hAnsi="Calibri" w:cs="Calibri"/>
+          <w:lang w:val="sv"/>
+        </w:rPr>
         <w:br/>
-        <w:t xml:space="preserve">DocumentSpecNames: </w:t>
-      </w:r>
-      <w:r>
-        <w:t>INT0009.Sesam.Events.Schemas.Ladok.Envelopes.KurstillfalleTillStatusEnvelope, INT0009.Sesam.Events, Version=1.0.0.0, Culture=neutral, PublicKeyToken=b64e3957dd28061a</w:t>
-      </w:r>
-      <w:r>
+      </w:r>
+      <w:proofErr w:type="spellStart"/>
+      <w:r>
+        <w:rPr>
+          <w:rFonts w:ascii="Calibri" w:hAnsi="Calibri" w:cs="Calibri"/>
+          <w:lang w:val="sv"/>
+        </w:rPr>
+        <w:t>DocumentSpecNames</w:t>
+      </w:r>
+      <w:proofErr w:type="spellEnd"/>
+      <w:r>
+        <w:rPr>
+          <w:rFonts w:ascii="Calibri" w:hAnsi="Calibri" w:cs="Calibri"/>
+          <w:lang w:val="sv"/>
+        </w:rPr>
+        <w:t xml:space="preserve">: INT0009.Sesam.Events.Schemas.Ladok.Envelopes.KurstillfalleTillStatusEnvelope, INT0009.Sesam.Events, Version=1.0.0.0, Culture=neutral, PublicKeyToken=b64e3957dd28061a|INT0009.Sesam.Events.Schemas.Ladok.Envelopes.RegistreringEnvelope, INT0009.Sesam.Events, Version=1.0.0.0, Culture=neutral, PublicKeyToken=b64e3957dd28061a|INT0009.Sesam.Events.Schemas.Ladok.Envelopes.OmregistreringEnvelope, INT0009.Sesam.Events, Version=1.0.0.0, Culture=neutral, </w:t>
+      </w:r>
+      <w:proofErr w:type="spellStart"/>
+      <w:r>
+        <w:rPr>
+          <w:rFonts w:ascii="Calibri" w:hAnsi="Calibri" w:cs="Calibri"/>
+          <w:lang w:val="sv"/>
+        </w:rPr>
+        <w:t>PublicKeyToken</w:t>
+      </w:r>
+      <w:proofErr w:type="spellEnd"/>
+      <w:r>
+        <w:rPr>
+          <w:rFonts w:ascii="Calibri" w:hAnsi="Calibri" w:cs="Calibri"/>
+          <w:lang w:val="sv"/>
+        </w:rPr>
+        <w:t>=b64e3957dd28061a</w:t>
+      </w:r>
+      <w:r>
+        <w:rPr>
+          <w:rFonts w:ascii="Calibri" w:hAnsi="Calibri" w:cs="Calibri"/>
+          <w:lang w:val="sv"/>
+        </w:rPr>
         <w:br/>
       </w:r>
     </w:p>
     <w:p>
       <w:pPr>
-        <w:pStyle w:val="Rubrik2"/>
-        <w:rPr>
-          <w:rFonts w:eastAsia="Times New Roman"/>
-          <w:lang w:val="en-US"/>
-        </w:rPr>
-      </w:pPr>
-      <w:r>
-        <w:rPr>
-          <w:rFonts w:eastAsia="Times New Roman"/>
-          <w:lang w:val="en-US"/>
-        </w:rPr>
+        <w:keepNext/>
+        <w:keepLines/>
+        <w:autoSpaceDE w:val="0"/>
+        <w:autoSpaceDN w:val="0"/>
+        <w:adjustRightInd w:val="0"/>
+        <w:spacing w:before="40" w:after="0" w:line="259" w:lineRule="atLeast"/>
+        <w:rPr>
+          <w:rFonts w:ascii="Calibri Light" w:hAnsi="Calibri Light" w:cs="Calibri Light"/>
+          <w:color w:val="2E74B5"/>
+          <w:sz w:val="26"/>
+          <w:szCs w:val="26"/>
+          <w:lang w:val="sv"/>
+        </w:rPr>
+      </w:pPr>
+      <w:proofErr w:type="spellStart"/>
+      <w:r>
+        <w:rPr>
+          <w:rFonts w:ascii="Calibri Light" w:hAnsi="Calibri Light" w:cs="Calibri Light"/>
+          <w:color w:val="2E74B5"/>
+          <w:sz w:val="26"/>
+          <w:szCs w:val="26"/>
+          <w:lang w:val="sv"/>
+        </w:rPr>
+        <w:lastRenderedPageBreak/>
         <w:t>Sendportar</w:t>
       </w:r>
-      <w:r>
-        <w:rPr>
-          <w:rFonts w:eastAsia="Times New Roman"/>
-          <w:lang w:val="en-US"/>
+      <w:proofErr w:type="spellEnd"/>
+      <w:r>
+        <w:rPr>
+          <w:rFonts w:ascii="Calibri Light" w:hAnsi="Calibri Light" w:cs="Calibri Light"/>
+          <w:color w:val="2E74B5"/>
+          <w:sz w:val="26"/>
+          <w:szCs w:val="26"/>
+          <w:lang w:val="sv"/>
         </w:rPr>
         <w:br/>
       </w:r>
     </w:p>
     <w:p>
       <w:pPr>
-        <w:pStyle w:val="Rubrik3"/>
-        <w:rPr>
-          <w:lang w:val="en-US"/>
-        </w:rPr>
-      </w:pPr>
-      <w:r>
-        <w:rPr>
-          <w:lang w:val="en-US"/>
-        </w:rPr>
-        <w:t>INT0009.Sesam.Send_Event</w:t>
+        <w:keepNext/>
+        <w:keepLines/>
+        <w:autoSpaceDE w:val="0"/>
+        <w:autoSpaceDN w:val="0"/>
+        <w:adjustRightInd w:val="0"/>
+        <w:spacing w:before="40" w:after="0" w:line="259" w:lineRule="atLeast"/>
+        <w:rPr>
+          <w:rFonts w:ascii="Calibri Light" w:hAnsi="Calibri Light" w:cs="Calibri Light"/>
+          <w:color w:val="1F4D78"/>
+          <w:sz w:val="24"/>
+          <w:szCs w:val="24"/>
+          <w:lang w:val="sv"/>
+        </w:rPr>
+      </w:pPr>
+      <w:r>
+        <w:rPr>
+          <w:rFonts w:ascii="Calibri Light" w:hAnsi="Calibri Light" w:cs="Calibri Light"/>
+          <w:color w:val="1F4D78"/>
+          <w:sz w:val="24"/>
+          <w:szCs w:val="24"/>
+          <w:lang w:val="sv"/>
+        </w:rPr>
+        <w:t>INT0009</w:t>
+      </w:r>
+      <w:proofErr w:type="gramStart"/>
+      <w:r>
+        <w:rPr>
+          <w:rFonts w:ascii="Calibri Light" w:hAnsi="Calibri Light" w:cs="Calibri Light"/>
+          <w:color w:val="1F4D78"/>
+          <w:sz w:val="24"/>
+          <w:szCs w:val="24"/>
+          <w:lang w:val="sv"/>
+        </w:rPr>
+        <w:t>.Sesam</w:t>
+      </w:r>
+      <w:proofErr w:type="gramEnd"/>
+      <w:r>
+        <w:rPr>
+          <w:rFonts w:ascii="Calibri Light" w:hAnsi="Calibri Light" w:cs="Calibri Light"/>
+          <w:color w:val="1F4D78"/>
+          <w:sz w:val="24"/>
+          <w:szCs w:val="24"/>
+          <w:lang w:val="sv"/>
+        </w:rPr>
+        <w:t>.Send_KatalogEvent</w:t>
       </w:r>
     </w:p>
     <w:p>
       <w:pPr>
-        <w:rPr>
-          <w:lang w:val="en-US"/>
-        </w:rPr>
-      </w:pPr>
-      <w:r>
-        <w:rPr>
-          <w:lang w:val="en-US"/>
+        <w:autoSpaceDE w:val="0"/>
+        <w:autoSpaceDN w:val="0"/>
+        <w:adjustRightInd w:val="0"/>
+        <w:spacing w:line="259" w:lineRule="atLeast"/>
+        <w:rPr>
+          <w:rFonts w:ascii="Calibri" w:hAnsi="Calibri" w:cs="Calibri"/>
+          <w:lang w:val="sv"/>
+        </w:rPr>
+      </w:pPr>
+      <w:r>
+        <w:rPr>
+          <w:rFonts w:ascii="Calibri" w:hAnsi="Calibri" w:cs="Calibri"/>
+          <w:lang w:val="sv"/>
         </w:rPr>
         <w:t xml:space="preserve">Typ: </w:t>
       </w:r>
-      <w:r>
-        <w:rPr>
-          <w:lang w:val="en-US"/>
+      <w:proofErr w:type="spellStart"/>
+      <w:r>
+        <w:rPr>
+          <w:rFonts w:ascii="Calibri" w:hAnsi="Calibri" w:cs="Calibri"/>
+          <w:lang w:val="sv"/>
         </w:rPr>
         <w:t>File</w:t>
       </w:r>
-      <w:r>
-        <w:rPr>
-          <w:lang w:val="en-US"/>
+      <w:proofErr w:type="spellEnd"/>
+      <w:r>
+        <w:rPr>
+          <w:rFonts w:ascii="Calibri" w:hAnsi="Calibri" w:cs="Calibri"/>
+          <w:lang w:val="sv"/>
         </w:rPr>
         <w:br/>
       </w:r>
-      <w:r>
-        <w:rPr>
-          <w:lang w:val="en-US"/>
+      <w:proofErr w:type="spellStart"/>
+      <w:r>
+        <w:rPr>
+          <w:rFonts w:ascii="Calibri" w:hAnsi="Calibri" w:cs="Calibri"/>
+          <w:lang w:val="sv"/>
         </w:rPr>
         <w:t>Filename</w:t>
       </w:r>
-      <w:r>
-        <w:rPr>
-          <w:lang w:val="en-US"/>
-        </w:rPr>
-        <w:t xml:space="preserve">: </w:t>
-      </w:r>
-      <w:r>
-        <w:rPr>
-          <w:lang w:val="en-US"/>
-        </w:rPr>
-        <w:t>katalogdata.txt</w:t>
-      </w:r>
-      <w:r>
-        <w:rPr>
-          <w:lang w:val="en-US"/>
+      <w:proofErr w:type="spellEnd"/>
+      <w:r>
+        <w:rPr>
+          <w:rFonts w:ascii="Calibri" w:hAnsi="Calibri" w:cs="Calibri"/>
+          <w:lang w:val="sv"/>
+        </w:rPr>
+        <w:t>: katalogdata.txt</w:t>
+      </w:r>
+      <w:r>
+        <w:rPr>
+          <w:rFonts w:ascii="Calibri" w:hAnsi="Calibri" w:cs="Calibri"/>
+          <w:lang w:val="sv"/>
         </w:rPr>
         <w:br/>
         <w:t xml:space="preserve">Filters: </w:t>
       </w:r>
-      <w:r>
-        <w:rPr>
-          <w:lang w:val="en-US"/>
-        </w:rPr>
-        <w:t>BTS.ReceivePortName == INT0009.UU.LadokEvents  And</w:t>
-      </w:r>
+      <w:proofErr w:type="spellStart"/>
+      <w:r>
+        <w:rPr>
+          <w:rFonts w:ascii="Calibri" w:hAnsi="Calibri" w:cs="Calibri"/>
+          <w:lang w:val="sv"/>
+        </w:rPr>
+        <w:t>BTS</w:t>
+      </w:r>
+      <w:proofErr w:type="gramStart"/>
+      <w:r>
+        <w:rPr>
+          <w:rFonts w:ascii="Calibri" w:hAnsi="Calibri" w:cs="Calibri"/>
+          <w:lang w:val="sv"/>
+        </w:rPr>
+        <w:t>.ReceivePortName</w:t>
+      </w:r>
+      <w:proofErr w:type="spellEnd"/>
+      <w:proofErr w:type="gramEnd"/>
+      <w:r>
+        <w:rPr>
+          <w:rFonts w:ascii="Calibri" w:hAnsi="Calibri" w:cs="Calibri"/>
+          <w:lang w:val="sv"/>
+        </w:rPr>
+        <w:t xml:space="preserve"> == INT0009.UU.LadokEvents  And </w:t>
+      </w:r>
+      <w:proofErr w:type="spellStart"/>
+      <w:r>
+        <w:rPr>
+          <w:rFonts w:ascii="Calibri" w:hAnsi="Calibri" w:cs="Calibri"/>
+          <w:lang w:val="sv"/>
+        </w:rPr>
+        <w:t>BTS.MessageType</w:t>
+      </w:r>
+      <w:proofErr w:type="spellEnd"/>
+      <w:r>
+        <w:rPr>
+          <w:rFonts w:ascii="Calibri" w:hAnsi="Calibri" w:cs="Calibri"/>
+          <w:lang w:val="sv"/>
+        </w:rPr>
+        <w:t xml:space="preserve"> == </w:t>
+      </w:r>
+      <w:hyperlink r:id="rId5" w:history="1">
+        <w:r>
+          <w:rPr>
+            <w:rFonts w:ascii="Calibri" w:hAnsi="Calibri" w:cs="Calibri"/>
+            <w:lang w:val="sv"/>
+          </w:rPr>
+          <w:t>http://ladok.uu.envelope.schemas#KurstillfalleTillStatusEnvelope</w:t>
+        </w:r>
+      </w:hyperlink>
+      <w:r>
+        <w:rPr>
+          <w:rFonts w:ascii="Calibri" w:hAnsi="Calibri" w:cs="Calibri"/>
+          <w:lang w:val="sv"/>
+        </w:rPr>
+        <w:t xml:space="preserve"> Or </w:t>
+      </w:r>
+      <w:proofErr w:type="spellStart"/>
+      <w:r>
+        <w:rPr>
+          <w:rFonts w:ascii="Calibri" w:hAnsi="Calibri" w:cs="Calibri"/>
+          <w:lang w:val="sv"/>
+        </w:rPr>
+        <w:t>BTS.ReceivePortName</w:t>
+      </w:r>
+      <w:proofErr w:type="spellEnd"/>
+      <w:r>
+        <w:rPr>
+          <w:rFonts w:ascii="Calibri" w:hAnsi="Calibri" w:cs="Calibri"/>
+          <w:lang w:val="sv"/>
+        </w:rPr>
+        <w:t xml:space="preserve"> == INT0009.UU.LadokEvents  And </w:t>
+      </w:r>
+      <w:proofErr w:type="spellStart"/>
+      <w:r>
+        <w:rPr>
+          <w:rFonts w:ascii="Calibri" w:hAnsi="Calibri" w:cs="Calibri"/>
+          <w:lang w:val="sv"/>
+        </w:rPr>
+        <w:t>BTS.MessageType</w:t>
+      </w:r>
+      <w:proofErr w:type="spellEnd"/>
+      <w:r>
+        <w:rPr>
+          <w:rFonts w:ascii="Calibri" w:hAnsi="Calibri" w:cs="Calibri"/>
+          <w:lang w:val="sv"/>
+        </w:rPr>
+        <w:t xml:space="preserve"> == </w:t>
+      </w:r>
+      <w:hyperlink r:id="rId6" w:history="1">
+        <w:r>
+          <w:rPr>
+            <w:rFonts w:ascii="Calibri" w:hAnsi="Calibri" w:cs="Calibri"/>
+            <w:lang w:val="sv"/>
+          </w:rPr>
+          <w:t>http://ladok.uu.envelope.schemas#KurspaketeringUpdateradEnvelope</w:t>
+        </w:r>
+      </w:hyperlink>
+      <w:r>
+        <w:rPr>
+          <w:rFonts w:ascii="Calibri" w:hAnsi="Calibri" w:cs="Calibri"/>
+          <w:lang w:val="sv"/>
+        </w:rPr>
+        <w:br/>
+      </w:r>
+      <w:proofErr w:type="spellStart"/>
+      <w:r>
+        <w:rPr>
+          <w:rFonts w:ascii="Calibri" w:hAnsi="Calibri" w:cs="Calibri"/>
+          <w:lang w:val="sv"/>
+        </w:rPr>
+        <w:t>Send</w:t>
+      </w:r>
+      <w:proofErr w:type="spellEnd"/>
+      <w:r>
+        <w:rPr>
+          <w:rFonts w:ascii="Calibri" w:hAnsi="Calibri" w:cs="Calibri"/>
+          <w:lang w:val="sv"/>
+        </w:rPr>
+        <w:t xml:space="preserve"> pipeline: </w:t>
+      </w:r>
+      <w:proofErr w:type="spellStart"/>
+      <w:r>
+        <w:rPr>
+          <w:rFonts w:ascii="Calibri" w:hAnsi="Calibri" w:cs="Calibri"/>
+          <w:lang w:val="sv"/>
+        </w:rPr>
+        <w:t>FlatFile_SendKursPipeline</w:t>
+      </w:r>
+      <w:proofErr w:type="spellEnd"/>
+      <w:r>
+        <w:rPr>
+          <w:rFonts w:ascii="Calibri" w:hAnsi="Calibri" w:cs="Calibri"/>
+          <w:lang w:val="sv"/>
+        </w:rPr>
+        <w:br/>
+      </w:r>
+      <w:proofErr w:type="spellStart"/>
+      <w:r>
+        <w:rPr>
+          <w:rFonts w:ascii="Calibri" w:hAnsi="Calibri" w:cs="Calibri"/>
+          <w:lang w:val="sv"/>
+        </w:rPr>
+        <w:t>Outbound</w:t>
+      </w:r>
+      <w:proofErr w:type="spellEnd"/>
+      <w:r>
+        <w:rPr>
+          <w:rFonts w:ascii="Calibri" w:hAnsi="Calibri" w:cs="Calibri"/>
+          <w:lang w:val="sv"/>
+        </w:rPr>
+        <w:t xml:space="preserve"> </w:t>
+      </w:r>
+      <w:proofErr w:type="spellStart"/>
+      <w:r>
+        <w:rPr>
+          <w:rFonts w:ascii="Calibri" w:hAnsi="Calibri" w:cs="Calibri"/>
+          <w:lang w:val="sv"/>
+        </w:rPr>
+        <w:t>maps</w:t>
+      </w:r>
+      <w:proofErr w:type="spellEnd"/>
+      <w:r>
+        <w:rPr>
+          <w:rFonts w:ascii="Calibri" w:hAnsi="Calibri" w:cs="Calibri"/>
+          <w:lang w:val="sv"/>
+        </w:rPr>
+        <w:t xml:space="preserve">: </w:t>
+      </w:r>
+      <w:proofErr w:type="spellStart"/>
+      <w:r>
+        <w:rPr>
+          <w:rFonts w:ascii="Calibri" w:hAnsi="Calibri" w:cs="Calibri"/>
+          <w:lang w:val="sv"/>
+        </w:rPr>
+        <w:t>KurstillfalleTillStatusEnvelope_to_SesamEvent</w:t>
+      </w:r>
+      <w:proofErr w:type="spellEnd"/>
+      <w:r>
+        <w:rPr>
+          <w:rFonts w:ascii="Calibri" w:hAnsi="Calibri" w:cs="Calibri"/>
+          <w:lang w:val="sv"/>
+        </w:rPr>
+        <w:t xml:space="preserve"> and </w:t>
+      </w:r>
+      <w:proofErr w:type="spellStart"/>
+      <w:r>
+        <w:rPr>
+          <w:rFonts w:ascii="Calibri" w:hAnsi="Calibri" w:cs="Calibri"/>
+          <w:lang w:val="sv"/>
+        </w:rPr>
+        <w:t>KurspaketeringUpdateradEnvelope_to_SesamEvent</w:t>
+      </w:r>
+      <w:proofErr w:type="spellEnd"/>
     </w:p>
     <w:p>
       <w:pPr>
-        <w:rPr>
+        <w:keepNext/>
+        <w:keepLines/>
+        <w:autoSpaceDE w:val="0"/>
+        <w:autoSpaceDN w:val="0"/>
+        <w:adjustRightInd w:val="0"/>
+        <w:spacing w:before="40" w:after="0" w:line="259" w:lineRule="atLeast"/>
+        <w:rPr>
+          <w:rFonts w:ascii="Calibri Light" w:hAnsi="Calibri Light" w:cs="Calibri Light"/>
+          <w:color w:val="1F4D78"/>
+          <w:sz w:val="24"/>
+          <w:szCs w:val="24"/>
           <w:lang w:val="en-US"/>
         </w:rPr>
       </w:pPr>
       <w:r>
         <w:rPr>
+          <w:rFonts w:ascii="Calibri Light" w:hAnsi="Calibri Light" w:cs="Calibri Light"/>
+          <w:color w:val="1F4D78"/>
+          <w:sz w:val="24"/>
+          <w:szCs w:val="24"/>
           <w:lang w:val="en-US"/>
         </w:rPr>
-        <w:t>BTS.MessageType == http://ladok.uu.envelope.schemas#KurstillfalleTillStatusEnvelope</w:t>
+        <w:t>INT0009.Sesam.Send_PersonEvent</w:t>
       </w:r>
     </w:p>
     <w:p>
       <w:pPr>
-        <w:rPr>
+        <w:autoSpaceDE w:val="0"/>
+        <w:autoSpaceDN w:val="0"/>
+        <w:adjustRightInd w:val="0"/>
+        <w:spacing w:line="259" w:lineRule="atLeast"/>
+        <w:rPr>
+          <w:rFonts w:ascii="Calibri" w:hAnsi="Calibri" w:cs="Calibri"/>
           <w:lang w:val="en-US"/>
         </w:rPr>
       </w:pPr>
       <w:r>
         <w:rPr>
+          <w:rFonts w:ascii="Calibri" w:hAnsi="Calibri" w:cs="Calibri"/>
           <w:lang w:val="en-US"/>
         </w:rPr>
-        <w:tab/>
-        <w:t>Or</w:t>
+        <w:t>Typ: File</w:t>
+      </w:r>
+      <w:r>
+        <w:rPr>
+          <w:rFonts w:ascii="Calibri" w:hAnsi="Calibri" w:cs="Calibri"/>
+          <w:lang w:val="en-US"/>
+        </w:rPr>
+        <w:br/>
+        <w:t>Filename: person.txt</w:t>
+      </w:r>
+      <w:r>
+        <w:rPr>
+          <w:rFonts w:ascii="Calibri" w:hAnsi="Calibri" w:cs="Calibri"/>
+          <w:lang w:val="en-US"/>
+        </w:rPr>
+        <w:br/>
+        <w:t xml:space="preserve">Filters: BTS.ReceivePortName == INT0009.UU.LadokEvents  And BTS.MessageType == </w:t>
+      </w:r>
+      <w:hyperlink r:id="rId7" w:history="1">
+        <w:r>
+          <w:rPr>
+            <w:rFonts w:ascii="Calibri" w:hAnsi="Calibri" w:cs="Calibri"/>
+            <w:lang w:val="en-US"/>
+          </w:rPr>
+          <w:t>http://ladok.uu.envelope.schemas#RegistreringEnvelope</w:t>
+        </w:r>
+      </w:hyperlink>
+      <w:r>
+        <w:rPr>
+          <w:rFonts w:ascii="Calibri" w:hAnsi="Calibri" w:cs="Calibri"/>
+          <w:lang w:val="en-US"/>
+        </w:rPr>
+        <w:t xml:space="preserve"> Or BTS.ReceivePortName == INT0009.UU.LadokEvents  And BTS.MessageType == </w:t>
+      </w:r>
+      <w:hyperlink r:id="rId8" w:history="1">
+        <w:r>
+          <w:rPr>
+            <w:rFonts w:ascii="Calibri" w:hAnsi="Calibri" w:cs="Calibri"/>
+            <w:lang w:val="en-US"/>
+          </w:rPr>
+          <w:t>http://ladok.uu.envelope.schemas#OmregistreringEnvelop</w:t>
+        </w:r>
+        <w:proofErr w:type="spellStart"/>
+        <w:r>
+          <w:rPr>
+            <w:rFonts w:ascii="Calibri" w:hAnsi="Calibri" w:cs="Calibri"/>
+            <w:lang w:val="en-US"/>
+          </w:rPr>
+          <w:t>e</w:t>
+        </w:r>
+        <w:proofErr w:type="spellEnd"/>
+      </w:hyperlink>
+      <w:r>
+        <w:rPr>
+          <w:rFonts w:ascii="Calibri" w:hAnsi="Calibri" w:cs="Calibri"/>
+          <w:lang w:val="en-US"/>
+        </w:rPr>
+        <w:br/>
+        <w:t>Send pipeline: FlatFile_SendPersonPipeline</w:t>
+      </w:r>
+      <w:r>
+        <w:rPr>
+          <w:rFonts w:ascii="Calibri" w:hAnsi="Calibri" w:cs="Calibri"/>
+          <w:lang w:val="en-US"/>
+        </w:rPr>
+        <w:br/>
+        <w:t>Outbound maps: RegistreringEnvelope_to_PersonEvent and OmregistreringEnvelope_to_PersonEvent</w:t>
       </w:r>
     </w:p>
     <w:p>
       <w:pPr>
-        <w:rPr>
+        <w:keepNext/>
+        <w:keepLines/>
+        <w:autoSpaceDE w:val="0"/>
+        <w:autoSpaceDN w:val="0"/>
+        <w:adjustRightInd w:val="0"/>
+        <w:spacing w:before="40" w:after="0" w:line="259" w:lineRule="atLeast"/>
+        <w:rPr>
+          <w:rFonts w:ascii="Calibri Light" w:hAnsi="Calibri Light" w:cs="Calibri Light"/>
+          <w:color w:val="1F4D78"/>
+          <w:sz w:val="24"/>
+          <w:szCs w:val="24"/>
           <w:lang w:val="en-US"/>
         </w:rPr>
       </w:pPr>
       <w:r>
         <w:rPr>
+          <w:rFonts w:ascii="Calibri Light" w:hAnsi="Calibri Light" w:cs="Calibri Light"/>
+          <w:color w:val="1F4D78"/>
+          <w:sz w:val="24"/>
+          <w:szCs w:val="24"/>
           <w:lang w:val="en-US"/>
         </w:rPr>
-        <w:t>BTS.ReceivePortName == INT0009.UU.LadokEvents  And</w:t>
+        <w:t>INT0009.Sesam.NoSubscriber.Send_Routing</w:t>
       </w:r>
     </w:p>
     <w:p>
       <w:pPr>
-        <w:rPr>
+        <w:autoSpaceDE w:val="0"/>
+        <w:autoSpaceDN w:val="0"/>
+        <w:adjustRightInd w:val="0"/>
+        <w:spacing w:after="0" w:line="240" w:lineRule="auto"/>
+        <w:rPr>
+          <w:rFonts w:ascii="Calibri" w:hAnsi="Calibri" w:cs="Calibri"/>
           <w:lang w:val="en-US"/>
         </w:rPr>
       </w:pPr>
       <w:r>
         <w:rPr>
+          <w:rFonts w:ascii="Calibri" w:hAnsi="Calibri" w:cs="Calibri"/>
           <w:lang w:val="en-US"/>
         </w:rPr>
-        <w:t>BTS.MessageType == http://ladok.uu.envelope.schemas#KurspaketeringUpdateradEnvelope</w:t>
+        <w:t>Typ: Nulladapter</w:t>
+      </w:r>
+      <w:r>
+        <w:rPr>
+          <w:rFonts w:ascii="Calibri" w:hAnsi="Calibri" w:cs="Calibri"/>
+          <w:lang w:val="en-US"/>
+        </w:rPr>
+        <w:br/>
+        <w:t>Filters: ErrorReport.FailureCode == 0xc0c01657  And</w:t>
       </w:r>
     </w:p>
     <w:p>
       <w:pPr>
-        <w:rPr>
-          <w:lang w:val="en-US"/>
-        </w:rPr>
-      </w:pPr>
+        <w:autoSpaceDE w:val="0"/>
+        <w:autoSpaceDN w:val="0"/>
+        <w:adjustRightInd w:val="0"/>
+        <w:spacing w:after="0" w:line="240" w:lineRule="auto"/>
+        <w:rPr>
+          <w:rFonts w:ascii="Calibri" w:hAnsi="Calibri" w:cs="Calibri"/>
+          <w:lang w:val="sv"/>
+        </w:rPr>
+      </w:pPr>
+      <w:proofErr w:type="spellStart"/>
+      <w:r>
+        <w:rPr>
+          <w:rFonts w:ascii="Calibri" w:hAnsi="Calibri" w:cs="Calibri"/>
+          <w:lang w:val="sv"/>
+        </w:rPr>
+        <w:t>ErrorReport</w:t>
+      </w:r>
+      <w:proofErr w:type="gramStart"/>
+      <w:r>
+        <w:rPr>
+          <w:rFonts w:ascii="Calibri" w:hAnsi="Calibri" w:cs="Calibri"/>
+          <w:lang w:val="sv"/>
+        </w:rPr>
+        <w:t>.ReceivePortName</w:t>
+      </w:r>
+      <w:proofErr w:type="spellEnd"/>
+      <w:proofErr w:type="gramEnd"/>
+      <w:r>
+        <w:rPr>
+          <w:rFonts w:ascii="Calibri" w:hAnsi="Calibri" w:cs="Calibri"/>
+          <w:lang w:val="sv"/>
+        </w:rPr>
+        <w:t xml:space="preserve"> == INT0009.UU.LadokEvents</w:t>
+      </w:r>
     </w:p>
     <w:p>
-      <w:pPr>
-        <w:rPr>
-          <w:lang w:val="en-US"/>
-        </w:rPr>
-      </w:pPr>
-      <w:r>
-        <w:rPr>
-          <w:lang w:val="en-US"/>
-        </w:rPr>
-        <w:br/>
-        <w:t xml:space="preserve">Send pipeline: </w:t>
-      </w:r>
-      <w:r>
-        <w:rPr>
-          <w:lang w:val="en-US"/>
-        </w:rPr>
-        <w:t>FlatFile_SendPipeline</w:t>
-      </w:r>
-      <w:r>
-        <w:rPr>
-          <w:lang w:val="en-US"/>
-        </w:rPr>
-        <w:br/>
-        <w:t>Outbound map</w:t>
-      </w:r>
-      <w:r>
-        <w:rPr>
-          <w:lang w:val="en-US"/>
-        </w:rPr>
-        <w:t>s</w:t>
-      </w:r>
-      <w:r>
-        <w:rPr>
-          <w:lang w:val="en-US"/>
-        </w:rPr>
-        <w:t xml:space="preserve">: </w:t>
-      </w:r>
-      <w:r>
-        <w:rPr>
-          <w:lang w:val="en-US"/>
-        </w:rPr>
-        <w:t>KurstillfalleTillStatusEnvelope_to_SesamEvent</w:t>
-      </w:r>
-      <w:r>
-        <w:rPr>
-          <w:lang w:val="en-US"/>
-        </w:rPr>
-        <w:t xml:space="preserve"> and </w:t>
-      </w:r>
-      <w:r>
-        <w:rPr>
-          <w:rFonts w:ascii="Calibri" w:eastAsia="Calibri" w:hAnsi="Calibri" w:cs="Calibri"/>
-        </w:rPr>
-        <w:t>KurspaketeringUpdateradEnvelope</w:t>
-      </w:r>
-      <w:r>
-        <w:rPr>
-          <w:rFonts w:ascii="Calibri" w:eastAsia="Calibri" w:hAnsi="Calibri" w:cs="Calibri"/>
-        </w:rPr>
-        <w:t>_to_SesamEvent</w:t>
-      </w:r>
       <w:bookmarkStart w:id="0" w:name="_GoBack"/>
       <w:bookmarkEnd w:id="0"/>
     </w:p>
-    <w:p>
-      <w:pPr>
-        <w:pStyle w:val="Rubrik3"/>
-        <w:rPr>
-          <w:lang w:val="en-US"/>
-        </w:rPr>
-      </w:pPr>
-      <w:r>
-        <w:rPr>
-          <w:lang w:val="en-US"/>
-        </w:rPr>
-        <w:t>INT0009.Sesam.NoSubscriber.Send_Routing</w:t>
-      </w:r>
-    </w:p>
-    <w:p>
-      <w:pPr>
-        <w:pStyle w:val="Ingetavstnd"/>
-        <w:rPr>
-          <w:lang w:val="en-US"/>
-        </w:rPr>
-      </w:pPr>
-      <w:r>
-        <w:rPr>
-          <w:lang w:val="en-US"/>
-        </w:rPr>
-        <w:t>Typ: Nulladapter</w:t>
-      </w:r>
-      <w:r>
-        <w:rPr>
-          <w:lang w:val="en-US"/>
-        </w:rPr>
-        <w:br/>
-        <w:t xml:space="preserve">Filters: </w:t>
-      </w:r>
-      <w:r>
-        <w:rPr>
-          <w:lang w:val="en-US"/>
-        </w:rPr>
-        <w:t>ErrorReport.FailureCode == 0xc0c01657  And</w:t>
-      </w:r>
-    </w:p>
-    <w:p>
-      <w:pPr>
-        <w:pStyle w:val="Ingetavstnd"/>
-        <w:rPr>
-          <w:rFonts w:eastAsia="Calibri"/>
-          <w:lang w:val="en-US"/>
-        </w:rPr>
-      </w:pPr>
-      <w:r>
-        <w:rPr>
-          <w:lang w:val="en-US"/>
-        </w:rPr>
-        <w:t>ErrorReport.ReceivePortName == INT0009.UU.LadokEvents</w:t>
-      </w:r>
-    </w:p>
     <w:sectPr>
-      <w:pgSz w:w="11906" w:h="16838"/>
-      <w:pgMar w:top="1417" w:right="1417" w:bottom="1417" w:left="1417" w:header="708" w:footer="708" w:gutter="0"/>
-      <w:cols w:space="708"/>
-      <w:docGrid w:linePitch="360"/>
+      <w:pgSz w:w="12240" w:h="15840"/>
+      <w:pgMar w:top="1417" w:right="1417" w:bottom="1417" w:left="1417" w:header="720" w:footer="720" w:gutter="0"/>
+      <w:cols w:space="720"/>
+      <w:noEndnote/>
     </w:sectPr>
   </w:body>
 </w:document>
 </file>
 
 <file path=word/numbering.xml><?xml version="1.0" encoding="utf-8"?>
-<w:numbering xmlns:wpc="http://schemas.microsoft.com/office/word/2010/wordprocessingCanvas" xmlns:cx="http://schemas.microsoft.com/office/drawing/2014/chartex" xmlns:cx1="http://schemas.microsoft.com/office/drawing/2015/9/8/chartex" xmlns:cx2="http://schemas.microsoft.com/office/drawing/2015/10/21/chartex" xmlns:cx3="http://schemas.microsoft.com/office/drawing/2016/5/9/chartex" xmlns:cx4="http://schemas.microsoft.com/office/drawing/2016/5/10/chartex" xmlns:cx5="http://schemas.microsoft.com/office/drawing/2016/5/11/chartex" xmlns:cx6="http://schemas.microsoft.com/office/drawing/2016/5/12/chartex" xmlns:cx7="http://schemas.microsoft.com/office/drawing/2016/5/13/chartex" xmlns:cx8="http://schemas.microsoft.com/office/drawing/2016/5/14/chartex" xmlns:mc="http://schemas.openxmlformats.org/markup-compatibility/2006" xmlns:aink="http://schemas.microsoft.com/office/drawing/2016/ink" xmlns:am3d="http://schemas.microsoft.com/office/drawing/2017/model3d" xmlns:o="urn:schemas-microsoft-com:office:office" xmlns:r="http://schemas.openxmlformats.org/officeDocument/2006/relationships" xmlns:m="http://schemas.openxmlformats.org/officeDocument/2006/math" xmlns:v="urn:schemas-microsoft-com:vml" xmlns:wp14="http://schemas.microsoft.com/office/word/2010/wordprocessingDrawing" xmlns:wp="http://schemas.openxmlformats.org/drawingml/2006/wordprocessingDrawing" xmlns:w10="urn:schemas-microsoft-com:office:word" xmlns:w="http://schemas.openxmlformats.org/wordprocessingml/2006/main" xmlns:w14="http://schemas.microsoft.com/office/word/2010/wordml" xmlns:w15="http://schemas.microsoft.com/office/word/2012/wordml" xmlns:w16cid="http://schemas.microsoft.com/office/word/2016/wordml/cid" xmlns:w16se="http://schemas.microsoft.com/office/word/2015/wordml/symex" xmlns:wpg="http://schemas.microsoft.com/office/word/2010/wordprocessingGroup" xmlns:wpi="http://schemas.microsoft.com/office/word/2010/wordprocessingInk" xmlns:wne="http://schemas.microsoft.com/office/word/2006/wordml" xmlns:wps="http://schemas.microsoft.com/office/word/2010/wordprocessingShape" mc:Ignorable="w14 w15 w16se w16cid wp14">
+<w:numbering xmlns:wpc="http://schemas.microsoft.com/office/word/2010/wordprocessingCanvas" xmlns:mc="http://schemas.openxmlformats.org/markup-compatibility/2006" xmlns:o="urn:schemas-microsoft-com:office:office" xmlns:r="http://schemas.openxmlformats.org/officeDocument/2006/relationships" xmlns:m="http://schemas.openxmlformats.org/officeDocument/2006/math" xmlns:v="urn:schemas-microsoft-com:vml" xmlns:wp14="http://schemas.microsoft.com/office/word/2010/wordprocessingDrawing" xmlns:wp="http://schemas.openxmlformats.org/drawingml/2006/wordprocessingDrawing" xmlns:w10="urn:schemas-microsoft-com:office:word" xmlns:w="http://schemas.openxmlformats.org/wordprocessingml/2006/main" xmlns:w14="http://schemas.microsoft.com/office/word/2010/wordml" xmlns:w15="http://schemas.microsoft.com/office/word/2012/wordml" xmlns:wpg="http://schemas.microsoft.com/office/word/2010/wordprocessingGroup" xmlns:wpi="http://schemas.microsoft.com/office/word/2010/wordprocessingInk" xmlns:wne="http://schemas.microsoft.com/office/word/2006/wordml" xmlns:wps="http://schemas.microsoft.com/office/word/2010/wordprocessingShape" mc:Ignorable="w14 w15 wp14">
   <w:abstractNum w:abstractNumId="0" w15:restartNumberingAfterBreak="0">
     <w:nsid w:val="23EC581D"/>
     <w:multiLevelType w:val="hybridMultilevel"/>
@@ -1385,7 +2445,7 @@
 </file>
 
 <file path=word/styles.xml><?xml version="1.0" encoding="utf-8"?>
-<w:styles xmlns:mc="http://schemas.openxmlformats.org/markup-compatibility/2006" xmlns:r="http://schemas.openxmlformats.org/officeDocument/2006/relationships" xmlns:w="http://schemas.openxmlformats.org/wordprocessingml/2006/main" xmlns:w14="http://schemas.microsoft.com/office/word/2010/wordml" xmlns:w15="http://schemas.microsoft.com/office/word/2012/wordml" xmlns:w16cid="http://schemas.microsoft.com/office/word/2016/wordml/cid" xmlns:w16se="http://schemas.microsoft.com/office/word/2015/wordml/symex" mc:Ignorable="w14 w15 w16se w16cid">
+<w:styles xmlns:mc="http://schemas.openxmlformats.org/markup-compatibility/2006" xmlns:r="http://schemas.openxmlformats.org/officeDocument/2006/relationships" xmlns:w="http://schemas.openxmlformats.org/wordprocessingml/2006/main" xmlns:w14="http://schemas.microsoft.com/office/word/2010/wordml" xmlns:w15="http://schemas.microsoft.com/office/word/2012/wordml" mc:Ignorable="w14 w15">
   <w:docDefaults>
     <w:rPrDefault>
       <w:rPr>
@@ -1401,7 +2461,7 @@
       </w:pPr>
     </w:pPrDefault>
   </w:docDefaults>
-  <w:latentStyles w:defLockedState="0" w:defUIPriority="99" w:defSemiHidden="0" w:defUnhideWhenUsed="0" w:defQFormat="0" w:count="375">
+  <w:latentStyles w:defLockedState="0" w:defUIPriority="99" w:defSemiHidden="0" w:defUnhideWhenUsed="0" w:defQFormat="0" w:count="371">
     <w:lsdException w:name="Normal" w:uiPriority="0" w:qFormat="1"/>
     <w:lsdException w:name="heading 1" w:uiPriority="9" w:qFormat="1"/>
     <w:lsdException w:name="heading 2" w:semiHidden="1" w:uiPriority="9" w:unhideWhenUsed="1" w:qFormat="1"/>
@@ -1507,6 +2567,7 @@
     <w:lsdException w:name="HTML Sample" w:semiHidden="1" w:unhideWhenUsed="1"/>
     <w:lsdException w:name="HTML Typewriter" w:semiHidden="1" w:unhideWhenUsed="1"/>
     <w:lsdException w:name="HTML Variable" w:semiHidden="1" w:unhideWhenUsed="1"/>
+    <w:lsdException w:name="Normal Table" w:semiHidden="1" w:unhideWhenUsed="1"/>
     <w:lsdException w:name="annotation subject" w:semiHidden="1" w:unhideWhenUsed="1"/>
     <w:lsdException w:name="No List" w:semiHidden="1" w:unhideWhenUsed="1"/>
     <w:lsdException w:name="Outline List 1" w:semiHidden="1" w:unhideWhenUsed="1"/>
@@ -1550,8 +2611,10 @@
     <w:lsdException w:name="Table Elegant" w:semiHidden="1" w:unhideWhenUsed="1"/>
     <w:lsdException w:name="Table Professional" w:semiHidden="1" w:unhideWhenUsed="1"/>
     <w:lsdException w:name="Table Subtle 1" w:semiHidden="1" w:unhideWhenUsed="1"/>
+    <w:lsdException w:name="Table Subtle 2" w:semiHidden="1" w:unhideWhenUsed="1"/>
     <w:lsdException w:name="Table Web 1" w:semiHidden="1" w:unhideWhenUsed="1"/>
     <w:lsdException w:name="Table Web 2" w:semiHidden="1" w:unhideWhenUsed="1"/>
+    <w:lsdException w:name="Table Web 3" w:semiHidden="1" w:unhideWhenUsed="1"/>
     <w:lsdException w:name="Balloon Text" w:semiHidden="1" w:unhideWhenUsed="1"/>
     <w:lsdException w:name="Table Grid" w:uiPriority="39"/>
     <w:lsdException w:name="Table Theme" w:semiHidden="1" w:unhideWhenUsed="1"/>
@@ -1770,20 +2833,16 @@
     <w:lsdException w:name="List Table 5 Dark Accent 6" w:uiPriority="50"/>
     <w:lsdException w:name="List Table 6 Colorful Accent 6" w:uiPriority="51"/>
     <w:lsdException w:name="List Table 7 Colorful Accent 6" w:uiPriority="52"/>
-    <w:lsdException w:name="Mention" w:semiHidden="1" w:unhideWhenUsed="1"/>
-    <w:lsdException w:name="Smart Hyperlink" w:semiHidden="1" w:unhideWhenUsed="1"/>
-    <w:lsdException w:name="Hashtag" w:semiHidden="1" w:unhideWhenUsed="1"/>
-    <w:lsdException w:name="Unresolved Mention" w:semiHidden="1" w:unhideWhenUsed="1"/>
   </w:latentStyles>
   <w:style w:type="paragraph" w:default="1" w:styleId="Normal">
     <w:name w:val="Normal"/>
     <w:qFormat/>
   </w:style>
-  <w:style w:type="paragraph" w:styleId="Rubrik1">
+  <w:style w:type="paragraph" w:styleId="Heading1">
     <w:name w:val="heading 1"/>
     <w:basedOn w:val="Normal"/>
     <w:next w:val="Normal"/>
-    <w:link w:val="Rubrik1Char"/>
+    <w:link w:val="Heading1Char"/>
     <w:uiPriority w:val="9"/>
     <w:qFormat/>
     <w:rsid w:val="002E53DD"/>
@@ -1800,11 +2859,11 @@
       <w:szCs w:val="32"/>
     </w:rPr>
   </w:style>
-  <w:style w:type="paragraph" w:styleId="Rubrik2">
+  <w:style w:type="paragraph" w:styleId="Heading2">
     <w:name w:val="heading 2"/>
     <w:basedOn w:val="Normal"/>
     <w:next w:val="Normal"/>
-    <w:link w:val="Rubrik2Char"/>
+    <w:link w:val="Heading2Char"/>
     <w:uiPriority w:val="9"/>
     <w:unhideWhenUsed/>
     <w:qFormat/>
@@ -1822,11 +2881,11 @@
       <w:szCs w:val="26"/>
     </w:rPr>
   </w:style>
-  <w:style w:type="paragraph" w:styleId="Rubrik3">
+  <w:style w:type="paragraph" w:styleId="Heading3">
     <w:name w:val="heading 3"/>
     <w:basedOn w:val="Normal"/>
     <w:next w:val="Normal"/>
-    <w:link w:val="Rubrik3Char"/>
+    <w:link w:val="Heading3Char"/>
     <w:uiPriority w:val="9"/>
     <w:unhideWhenUsed/>
     <w:qFormat/>
@@ -1844,13 +2903,13 @@
       <w:szCs w:val="24"/>
     </w:rPr>
   </w:style>
-  <w:style w:type="character" w:default="1" w:styleId="Standardstycketeckensnitt">
+  <w:style w:type="character" w:default="1" w:styleId="DefaultParagraphFont">
     <w:name w:val="Default Paragraph Font"/>
     <w:uiPriority w:val="1"/>
     <w:semiHidden/>
     <w:unhideWhenUsed/>
   </w:style>
-  <w:style w:type="table" w:default="1" w:styleId="Normaltabell">
+  <w:style w:type="table" w:default="1" w:styleId="TableNormal">
     <w:name w:val="Normal Table"/>
     <w:uiPriority w:val="99"/>
     <w:semiHidden/>
@@ -1865,13 +2924,13 @@
       </w:tblCellMar>
     </w:tblPr>
   </w:style>
-  <w:style w:type="numbering" w:default="1" w:styleId="Ingenlista">
+  <w:style w:type="numbering" w:default="1" w:styleId="NoList">
     <w:name w:val="No List"/>
     <w:uiPriority w:val="99"/>
     <w:semiHidden/>
     <w:unhideWhenUsed/>
   </w:style>
-  <w:style w:type="paragraph" w:styleId="Liststycke">
+  <w:style w:type="paragraph" w:styleId="ListParagraph">
     <w:name w:val="List Paragraph"/>
     <w:basedOn w:val="Normal"/>
     <w:uiPriority w:val="34"/>
@@ -1882,7 +2941,7 @@
       <w:contextualSpacing/>
     </w:pPr>
   </w:style>
-  <w:style w:type="paragraph" w:styleId="Ingetavstnd">
+  <w:style w:type="paragraph" w:styleId="NoSpacing">
     <w:name w:val="No Spacing"/>
     <w:uiPriority w:val="1"/>
     <w:qFormat/>
@@ -1891,9 +2950,9 @@
       <w:spacing w:after="0" w:line="240" w:lineRule="auto"/>
     </w:pPr>
   </w:style>
-  <w:style w:type="character" w:styleId="Bokenstitel">
+  <w:style w:type="character" w:styleId="BookTitle">
     <w:name w:val="Book Title"/>
-    <w:basedOn w:val="Standardstycketeckensnitt"/>
+    <w:basedOn w:val="DefaultParagraphFont"/>
     <w:uiPriority w:val="33"/>
     <w:qFormat/>
     <w:rsid w:val="00DF711D"/>
@@ -1905,10 +2964,10 @@
       <w:spacing w:val="5"/>
     </w:rPr>
   </w:style>
-  <w:style w:type="character" w:customStyle="1" w:styleId="Rubrik1Char">
-    <w:name w:val="Rubrik 1 Char"/>
-    <w:basedOn w:val="Standardstycketeckensnitt"/>
-    <w:link w:val="Rubrik1"/>
+  <w:style w:type="character" w:customStyle="1" w:styleId="Heading1Char">
+    <w:name w:val="Heading 1 Char"/>
+    <w:basedOn w:val="DefaultParagraphFont"/>
+    <w:link w:val="Heading1"/>
     <w:uiPriority w:val="9"/>
     <w:rsid w:val="002E53DD"/>
     <w:rPr>
@@ -1918,10 +2977,10 @@
       <w:szCs w:val="32"/>
     </w:rPr>
   </w:style>
-  <w:style w:type="character" w:customStyle="1" w:styleId="Rubrik2Char">
-    <w:name w:val="Rubrik 2 Char"/>
-    <w:basedOn w:val="Standardstycketeckensnitt"/>
-    <w:link w:val="Rubrik2"/>
+  <w:style w:type="character" w:customStyle="1" w:styleId="Heading2Char">
+    <w:name w:val="Heading 2 Char"/>
+    <w:basedOn w:val="DefaultParagraphFont"/>
+    <w:link w:val="Heading2"/>
     <w:uiPriority w:val="9"/>
     <w:rsid w:val="002E53DD"/>
     <w:rPr>
@@ -1931,10 +2990,10 @@
       <w:szCs w:val="26"/>
     </w:rPr>
   </w:style>
-  <w:style w:type="character" w:customStyle="1" w:styleId="Rubrik3Char">
-    <w:name w:val="Rubrik 3 Char"/>
-    <w:basedOn w:val="Standardstycketeckensnitt"/>
-    <w:link w:val="Rubrik3"/>
+  <w:style w:type="character" w:customStyle="1" w:styleId="Heading3Char">
+    <w:name w:val="Heading 3 Char"/>
+    <w:basedOn w:val="DefaultParagraphFont"/>
+    <w:link w:val="Heading3"/>
     <w:uiPriority w:val="9"/>
     <w:rsid w:val="002E53DD"/>
     <w:rPr>

</xml_diff>